<commit_message>
Addison S3 Final Episode
</commit_message>
<xml_diff>
--- a/Eaglor/Hudson_Character_Sheet_Ext.docx
+++ b/Eaglor/Hudson_Character_Sheet_Ext.docx
@@ -2333,8 +2333,6 @@
         </w:rPr>
         <w:t xml:space="preserve"> DC 13</w:t>
       </w:r>
-      <w:bookmarkStart w:id="0" w:name="_GoBack"/>
-      <w:bookmarkEnd w:id="0"/>
       <w:r>
         <w:rPr>
           <w:color w:val="000000" w:themeColor="text1"/>
@@ -3149,6 +3147,118 @@
     </w:p>
     <w:p>
       <w:pPr>
+        <w:ind w:left="720"/>
+        <w:rPr>
+          <w:color w:val="000000" w:themeColor="text1"/>
+        </w:rPr>
+      </w:pPr>
+      <w:r>
+        <w:rPr>
+          <w:b/>
+          <w:color w:val="5B9BD5" w:themeColor="accent1"/>
+          <w:sz w:val="28"/>
+          <w:szCs w:val="28"/>
+        </w:rPr>
+        <w:t>Obelisk</w:t>
+      </w:r>
+      <w:r>
+        <w:rPr>
+          <w:b/>
+          <w:color w:val="5B9BD5" w:themeColor="accent1"/>
+          <w:sz w:val="28"/>
+          <w:szCs w:val="28"/>
+        </w:rPr>
+        <w:t>s</w:t>
+      </w:r>
+      <w:r>
+        <w:rPr>
+          <w:b/>
+          <w:color w:val="5B9BD5" w:themeColor="accent1"/>
+          <w:sz w:val="28"/>
+          <w:szCs w:val="28"/>
+        </w:rPr>
+        <w:t xml:space="preserve"> in Courtyard</w:t>
+      </w:r>
+      <w:r>
+        <w:rPr>
+          <w:b/>
+          <w:color w:val="5B9BD5" w:themeColor="accent1"/>
+          <w:sz w:val="28"/>
+          <w:szCs w:val="28"/>
+        </w:rPr>
+        <w:t>:</w:t>
+      </w:r>
+      <w:r>
+        <w:rPr>
+          <w:b/>
+          <w:color w:val="5B9BD5" w:themeColor="accent1"/>
+          <w:sz w:val="28"/>
+          <w:szCs w:val="28"/>
+        </w:rPr>
+        <w:t xml:space="preserve"> </w:t>
+      </w:r>
+      <w:r>
+        <w:rPr>
+          <w:color w:val="000000" w:themeColor="text1"/>
+          <w:sz w:val="22"/>
+          <w:szCs w:val="22"/>
+        </w:rPr>
+        <w:t xml:space="preserve">Void </w:t>
+      </w:r>
+      <w:r>
+        <w:rPr>
+          <w:color w:val="000000" w:themeColor="text1"/>
+          <w:sz w:val="22"/>
+          <w:szCs w:val="22"/>
+        </w:rPr>
+        <w:t>and C</w:t>
+      </w:r>
+      <w:r>
+        <w:rPr>
+          <w:color w:val="000000" w:themeColor="text1"/>
+          <w:sz w:val="22"/>
+          <w:szCs w:val="22"/>
+        </w:rPr>
+        <w:t>onjuration magic</w:t>
+      </w:r>
+      <w:r>
+        <w:rPr>
+          <w:color w:val="000000" w:themeColor="text1"/>
+          <w:sz w:val="22"/>
+          <w:szCs w:val="22"/>
+        </w:rPr>
+        <w:t xml:space="preserve"> </w:t>
+      </w:r>
+      <w:r>
+        <w:rPr>
+          <w:color w:val="000000" w:themeColor="text1"/>
+          <w:sz w:val="22"/>
+          <w:szCs w:val="22"/>
+        </w:rPr>
+        <w:t xml:space="preserve">there is a thing about an inch beneath </w:t>
+      </w:r>
+      <w:bookmarkStart w:id="0" w:name="_GoBack"/>
+      <w:bookmarkEnd w:id="0"/>
+      <w:r>
+        <w:rPr>
+          <w:color w:val="000000" w:themeColor="text1"/>
+          <w:sz w:val="22"/>
+          <w:szCs w:val="22"/>
+        </w:rPr>
+        <w:t>the ground in the center of the triangle of Obelisks focused in the school of Evocation.</w:t>
+      </w:r>
+      <w:r>
+        <w:rPr>
+          <w:b/>
+          <w:color w:val="000000" w:themeColor="text1"/>
+          <w:sz w:val="28"/>
+          <w:szCs w:val="28"/>
+        </w:rPr>
+        <w:t xml:space="preserve"> </w:t>
+      </w:r>
+    </w:p>
+    <w:p>
+      <w:pPr>
         <w:rPr>
           <w:color w:val="000000" w:themeColor="text1"/>
         </w:rPr>
@@ -3380,7 +3490,23 @@
           <w:b/>
           <w:color w:val="ED7D31" w:themeColor="accent2"/>
         </w:rPr>
-        <w:t xml:space="preserve">(plus to hit) </w:t>
+        <w:t>(</w:t>
+      </w:r>
+      <w:proofErr w:type="gramStart"/>
+      <w:r>
+        <w:rPr>
+          <w:b/>
+          <w:color w:val="ED7D31" w:themeColor="accent2"/>
+        </w:rPr>
+        <w:t>plus</w:t>
+      </w:r>
+      <w:proofErr w:type="gramEnd"/>
+      <w:r>
+        <w:rPr>
+          <w:b/>
+          <w:color w:val="ED7D31" w:themeColor="accent2"/>
+        </w:rPr>
+        <w:t xml:space="preserve"> to hit) </w:t>
       </w:r>
     </w:p>
     <w:p>
@@ -4725,6 +4851,20 @@
           <w:color w:val="70AD47" w:themeColor="accent6"/>
         </w:rPr>
         <w:t>)</w:t>
+      </w:r>
+      <w:r>
+        <w:rPr>
+          <w:b/>
+          <w:color w:val="70AD47" w:themeColor="accent6"/>
+        </w:rPr>
+        <w:t xml:space="preserve"> Cast for 10 Min “Ritual” no spell slot needed.</w:t>
+      </w:r>
+      <w:r>
+        <w:rPr>
+          <w:b/>
+          <w:color w:val="70AD47" w:themeColor="accent6"/>
+        </w:rPr>
+        <w:t xml:space="preserve"> </w:t>
       </w:r>
     </w:p>
     <w:p>
@@ -5100,6 +5240,7 @@
         </w:rPr>
         <w:t xml:space="preserve">(Casting Time 1 Action / Range </w:t>
       </w:r>
+      <w:proofErr w:type="spellStart"/>
       <w:r>
         <w:rPr>
           <w:b/>
@@ -5112,7 +5253,15 @@
           <w:b/>
           <w:color w:val="70AD47" w:themeColor="accent6"/>
         </w:rPr>
-        <w:t>/ Voice Sign Material</w:t>
+        <w:t>/ Voice</w:t>
+      </w:r>
+      <w:proofErr w:type="spellEnd"/>
+      <w:r>
+        <w:rPr>
+          <w:b/>
+          <w:color w:val="70AD47" w:themeColor="accent6"/>
+        </w:rPr>
+        <w:t xml:space="preserve"> Sign Material</w:t>
       </w:r>
       <w:r>
         <w:rPr>
@@ -8243,7 +8392,7 @@
 </file>
 
 <file path=customXml/itemProps1.xml><?xml version="1.0" encoding="utf-8"?>
-<ds:datastoreItem xmlns:ds="http://schemas.openxmlformats.org/officeDocument/2006/customXml" ds:itemID="{40A302C4-9D2F-0E4D-B3CE-A3197F38C0AF}">
+<ds:datastoreItem xmlns:ds="http://schemas.openxmlformats.org/officeDocument/2006/customXml" ds:itemID="{7FFD8BB0-D4D6-654F-8C5C-419153171E72}">
   <ds:schemaRefs>
     <ds:schemaRef ds:uri="http://schemas.openxmlformats.org/officeDocument/2006/bibliography"/>
   </ds:schemaRefs>

</xml_diff>

<commit_message>
Dnd Jan 17th 2018
</commit_message>
<xml_diff>
--- a/Eaglor/Hudson_Character_Sheet_Ext.docx
+++ b/Eaglor/Hudson_Character_Sheet_Ext.docx
@@ -5541,13 +5541,13 @@
         </w:numPr>
         <w:rPr>
           <w:b/>
-          <w:color w:val="5B9BD5" w:themeColor="accent1"/>
-        </w:rPr>
-      </w:pPr>
-      <w:r>
-        <w:rPr>
-          <w:b/>
-          <w:color w:val="000000" w:themeColor="text1"/>
+          <w:color w:val="C00000"/>
+        </w:rPr>
+      </w:pPr>
+      <w:r>
+        <w:rPr>
+          <w:b/>
+          <w:color w:val="C00000"/>
           <w:sz w:val="28"/>
           <w:szCs w:val="28"/>
         </w:rPr>
@@ -5776,22 +5776,130 @@
     </w:p>
     <w:p>
       <w:pPr>
+        <w:rPr>
+          <w:b/>
+          <w:color w:val="5B9BD5" w:themeColor="accent1"/>
+        </w:rPr>
+      </w:pPr>
+    </w:p>
+    <w:p>
+      <w:pPr>
+        <w:pStyle w:val="ListParagraph"/>
+        <w:numPr>
+          <w:ilvl w:val="0"/>
+          <w:numId w:val="9"/>
+        </w:numPr>
+        <w:rPr>
+          <w:b/>
+          <w:color w:val="385623" w:themeColor="accent6" w:themeShade="80"/>
+          <w:sz w:val="32"/>
+          <w:szCs w:val="32"/>
+        </w:rPr>
+      </w:pPr>
+      <w:r>
+        <w:rPr>
+          <w:b/>
+          <w:color w:val="385623" w:themeColor="accent6" w:themeShade="80"/>
+          <w:sz w:val="32"/>
+          <w:szCs w:val="32"/>
+        </w:rPr>
+        <w:t xml:space="preserve">Second Level </w:t>
+      </w:r>
+    </w:p>
+    <w:p>
+      <w:pPr>
+        <w:pStyle w:val="ListParagraph"/>
+        <w:rPr>
+          <w:b/>
+          <w:color w:val="5B9BD5" w:themeColor="accent1"/>
+          <w:sz w:val="32"/>
+          <w:szCs w:val="32"/>
+        </w:rPr>
+      </w:pPr>
+    </w:p>
+    <w:p>
+      <w:pPr>
         <w:pStyle w:val="ListParagraph"/>
         <w:numPr>
           <w:ilvl w:val="1"/>
           <w:numId w:val="9"/>
         </w:numPr>
         <w:rPr>
+          <w:color w:val="000000" w:themeColor="text1"/>
+          <w:sz w:val="28"/>
+          <w:szCs w:val="28"/>
+        </w:rPr>
+      </w:pPr>
+      <w:r>
+        <w:rPr>
+          <w:b/>
+          <w:color w:val="000000" w:themeColor="text1"/>
+          <w:sz w:val="28"/>
+          <w:szCs w:val="28"/>
+        </w:rPr>
+        <w:t>Skywrite</w:t>
+      </w:r>
+      <w:r>
+        <w:rPr>
           <w:b/>
           <w:color w:val="C00000"/>
-        </w:rPr>
-      </w:pPr>
-    </w:p>
-    <w:p>
-      <w:pPr>
-        <w:rPr>
-          <w:b/>
-          <w:color w:val="5B9BD5" w:themeColor="accent1"/>
+          <w:sz w:val="28"/>
+          <w:szCs w:val="28"/>
+        </w:rPr>
+        <w:t xml:space="preserve"> </w:t>
+      </w:r>
+      <w:r>
+        <w:rPr>
+          <w:b/>
+          <w:color w:val="000000" w:themeColor="text1"/>
+          <w:sz w:val="28"/>
+          <w:szCs w:val="28"/>
+        </w:rPr>
+        <w:t xml:space="preserve">– </w:t>
+      </w:r>
+      <w:r>
+        <w:rPr>
+          <w:b/>
+          <w:color w:val="70AD47" w:themeColor="accent6"/>
+        </w:rPr>
+        <w:t xml:space="preserve">(Casting Time 1 Action / Range </w:t>
+      </w:r>
+      <w:r>
+        <w:rPr>
+          <w:b/>
+          <w:color w:val="70AD47" w:themeColor="accent6"/>
+        </w:rPr>
+        <w:t>sight</w:t>
+      </w:r>
+      <w:r>
+        <w:rPr>
+          <w:b/>
+          <w:color w:val="70AD47" w:themeColor="accent6"/>
+        </w:rPr>
+        <w:t xml:space="preserve"> / Voice Sign /</w:t>
+      </w:r>
+      <w:r>
+        <w:rPr>
+          <w:b/>
+          <w:color w:val="70AD47" w:themeColor="accent6"/>
+        </w:rPr>
+        <w:t xml:space="preserve"> 1 hours Con.) </w:t>
+      </w:r>
+      <w:r>
+        <w:rPr>
+          <w:color w:val="000000" w:themeColor="text1"/>
+        </w:rPr>
+        <w:t>can cause up to 10 words to be drawn in the sky. Can be effected by wind.</w:t>
+      </w:r>
+    </w:p>
+    <w:p>
+      <w:pPr>
+        <w:pStyle w:val="ListParagraph"/>
+        <w:ind w:left="1440"/>
+        <w:rPr>
+          <w:color w:val="000000" w:themeColor="text1"/>
+          <w:sz w:val="28"/>
+          <w:szCs w:val="28"/>
         </w:rPr>
       </w:pPr>
     </w:p>
@@ -5805,18 +5913,14 @@
         <w:rPr>
           <w:b/>
           <w:color w:val="385623" w:themeColor="accent6" w:themeShade="80"/>
-          <w:sz w:val="32"/>
-          <w:szCs w:val="32"/>
         </w:rPr>
       </w:pPr>
       <w:r>
         <w:rPr>
           <w:b/>
           <w:color w:val="385623" w:themeColor="accent6" w:themeShade="80"/>
-          <w:sz w:val="32"/>
-          <w:szCs w:val="32"/>
-        </w:rPr>
-        <w:t xml:space="preserve">Second Level </w:t>
+        </w:rPr>
+        <w:t>Daily Prep:</w:t>
       </w:r>
     </w:p>
     <w:p>
@@ -5825,8 +5929,6 @@
         <w:rPr>
           <w:b/>
           <w:color w:val="5B9BD5" w:themeColor="accent1"/>
-          <w:sz w:val="32"/>
-          <w:szCs w:val="32"/>
         </w:rPr>
       </w:pPr>
     </w:p>
@@ -5838,20 +5940,12 @@
           <w:numId w:val="9"/>
         </w:numPr>
         <w:rPr>
-          <w:color w:val="000000" w:themeColor="text1"/>
-          <w:sz w:val="28"/>
-          <w:szCs w:val="28"/>
-        </w:rPr>
-      </w:pPr>
-      <w:r>
-        <w:rPr>
-          <w:b/>
-          <w:color w:val="000000" w:themeColor="text1"/>
-          <w:sz w:val="28"/>
-          <w:szCs w:val="28"/>
-        </w:rPr>
-        <w:t>Skywrite</w:t>
-      </w:r>
+          <w:b/>
+          <w:color w:val="000000" w:themeColor="text1"/>
+          <w:sz w:val="28"/>
+          <w:szCs w:val="28"/>
+        </w:rPr>
+      </w:pPr>
       <w:r>
         <w:rPr>
           <w:b/>
@@ -5859,91 +5953,8 @@
           <w:sz w:val="28"/>
           <w:szCs w:val="28"/>
         </w:rPr>
-        <w:t xml:space="preserve"> </w:t>
-      </w:r>
-      <w:r>
-        <w:rPr>
-          <w:b/>
-          <w:color w:val="000000" w:themeColor="text1"/>
-          <w:sz w:val="28"/>
-          <w:szCs w:val="28"/>
-        </w:rPr>
-        <w:t xml:space="preserve">– </w:t>
-      </w:r>
-      <w:r>
-        <w:rPr>
-          <w:b/>
-          <w:color w:val="70AD47" w:themeColor="accent6"/>
-        </w:rPr>
-        <w:t xml:space="preserve">(Casting Time 1 Action / Range </w:t>
-      </w:r>
-      <w:r>
-        <w:rPr>
-          <w:b/>
-          <w:color w:val="70AD47" w:themeColor="accent6"/>
-        </w:rPr>
-        <w:t>sight</w:t>
-      </w:r>
-      <w:r>
-        <w:rPr>
-          <w:b/>
-          <w:color w:val="70AD47" w:themeColor="accent6"/>
-        </w:rPr>
-        <w:t xml:space="preserve"> / Voice Sign /</w:t>
-      </w:r>
-      <w:r>
-        <w:rPr>
-          <w:b/>
-          <w:color w:val="70AD47" w:themeColor="accent6"/>
-        </w:rPr>
-        <w:t xml:space="preserve"> 1 hours Con.) </w:t>
-      </w:r>
-      <w:r>
-        <w:rPr>
-          <w:color w:val="000000" w:themeColor="text1"/>
-        </w:rPr>
-        <w:t>can cause up to 10 words to be drawn in the sky. Can be effected by wind.</w:t>
-      </w:r>
-    </w:p>
-    <w:p>
-      <w:pPr>
-        <w:pStyle w:val="ListParagraph"/>
-        <w:ind w:left="1440"/>
-        <w:rPr>
-          <w:color w:val="000000" w:themeColor="text1"/>
-          <w:sz w:val="28"/>
-          <w:szCs w:val="28"/>
-        </w:rPr>
-      </w:pPr>
-    </w:p>
-    <w:p>
-      <w:pPr>
-        <w:pStyle w:val="ListParagraph"/>
-        <w:numPr>
-          <w:ilvl w:val="0"/>
-          <w:numId w:val="9"/>
-        </w:numPr>
-        <w:rPr>
-          <w:b/>
-          <w:color w:val="385623" w:themeColor="accent6" w:themeShade="80"/>
-        </w:rPr>
-      </w:pPr>
-      <w:r>
-        <w:rPr>
-          <w:b/>
-          <w:color w:val="385623" w:themeColor="accent6" w:themeShade="80"/>
-        </w:rPr>
-        <w:t>Daily Prep:</w:t>
-      </w:r>
-    </w:p>
-    <w:p>
-      <w:pPr>
-        <w:pStyle w:val="ListParagraph"/>
-        <w:rPr>
-          <w:b/>
-          <w:color w:val="5B9BD5" w:themeColor="accent1"/>
-        </w:rPr>
-      </w:pPr>
+        <w:t>Darkvision</w:t>
+      </w:r>
     </w:p>
     <w:p>
       <w:pPr>
@@ -5962,11 +5973,47 @@
       <w:r>
         <w:rPr>
           <w:b/>
-          <w:color w:val="C00000"/>
-          <w:sz w:val="28"/>
-          <w:szCs w:val="28"/>
-        </w:rPr>
-        <w:t>Darkvision</w:t>
+          <w:color w:val="000000" w:themeColor="text1"/>
+          <w:sz w:val="28"/>
+          <w:szCs w:val="28"/>
+        </w:rPr>
+        <w:t>Enhance Ability</w:t>
+      </w:r>
+      <w:r>
+        <w:rPr>
+          <w:b/>
+          <w:color w:val="000000" w:themeColor="text1"/>
+          <w:sz w:val="28"/>
+          <w:szCs w:val="28"/>
+        </w:rPr>
+        <w:t xml:space="preserve"> </w:t>
+      </w:r>
+      <w:r>
+        <w:rPr>
+          <w:b/>
+          <w:color w:val="70AD47" w:themeColor="accent6"/>
+          <w:sz w:val="28"/>
+          <w:szCs w:val="28"/>
+        </w:rPr>
+        <w:t xml:space="preserve">(Active, Advantage on all </w:t>
+      </w:r>
+      <w:r>
+        <w:rPr>
+          <w:b/>
+          <w:color w:val="70AD47" w:themeColor="accent6"/>
+          <w:sz w:val="28"/>
+          <w:szCs w:val="28"/>
+        </w:rPr>
+        <w:t>Wis.</w:t>
+      </w:r>
+      <w:r>
+        <w:rPr>
+          <w:b/>
+          <w:color w:val="70AD47" w:themeColor="accent6"/>
+          <w:sz w:val="28"/>
+          <w:szCs w:val="28"/>
+        </w:rPr>
+        <w:t xml:space="preserve"> rolls)</w:t>
       </w:r>
     </w:p>
     <w:p>
@@ -5978,19 +6025,19 @@
         </w:numPr>
         <w:rPr>
           <w:b/>
-          <w:color w:val="C00000"/>
-          <w:sz w:val="28"/>
-          <w:szCs w:val="28"/>
-        </w:rPr>
-      </w:pPr>
-      <w:r>
-        <w:rPr>
-          <w:b/>
-          <w:color w:val="C00000"/>
-          <w:sz w:val="28"/>
-          <w:szCs w:val="28"/>
-        </w:rPr>
-        <w:t>Enhance Ability</w:t>
+          <w:color w:val="000000" w:themeColor="text1"/>
+          <w:sz w:val="28"/>
+          <w:szCs w:val="28"/>
+        </w:rPr>
+      </w:pPr>
+      <w:r>
+        <w:rPr>
+          <w:b/>
+          <w:color w:val="000000" w:themeColor="text1"/>
+          <w:sz w:val="28"/>
+          <w:szCs w:val="28"/>
+        </w:rPr>
+        <w:t>Find Traps</w:t>
       </w:r>
     </w:p>
     <w:p>
@@ -6014,7 +6061,7 @@
           <w:sz w:val="28"/>
           <w:szCs w:val="28"/>
         </w:rPr>
-        <w:t>Find Traps</w:t>
+        <w:t>Flame Blade</w:t>
       </w:r>
     </w:p>
     <w:p>
@@ -6038,7 +6085,7 @@
           <w:sz w:val="28"/>
           <w:szCs w:val="28"/>
         </w:rPr>
-        <w:t>Flame Blade</w:t>
+        <w:t>Flaming Sphere</w:t>
       </w:r>
     </w:p>
     <w:p>
@@ -6062,7 +6109,7 @@
           <w:sz w:val="28"/>
           <w:szCs w:val="28"/>
         </w:rPr>
-        <w:t>Flaming Sphere</w:t>
+        <w:t>Gust of Wind</w:t>
       </w:r>
     </w:p>
     <w:p>
@@ -6074,20 +6121,22 @@
         </w:numPr>
         <w:rPr>
           <w:b/>
-          <w:color w:val="000000" w:themeColor="text1"/>
-          <w:sz w:val="28"/>
-          <w:szCs w:val="28"/>
-        </w:rPr>
-      </w:pPr>
-      <w:r>
-        <w:rPr>
-          <w:b/>
-          <w:color w:val="000000" w:themeColor="text1"/>
-          <w:sz w:val="28"/>
-          <w:szCs w:val="28"/>
-        </w:rPr>
-        <w:t>Gust of Wind</w:t>
-      </w:r>
+          <w:color w:val="C00000"/>
+          <w:sz w:val="28"/>
+          <w:szCs w:val="28"/>
+        </w:rPr>
+      </w:pPr>
+      <w:r>
+        <w:rPr>
+          <w:b/>
+          <w:color w:val="C00000"/>
+          <w:sz w:val="28"/>
+          <w:szCs w:val="28"/>
+        </w:rPr>
+        <w:t>Heat Metal</w:t>
+      </w:r>
+      <w:bookmarkStart w:id="0" w:name="_GoBack"/>
+      <w:bookmarkEnd w:id="0"/>
     </w:p>
     <w:p>
       <w:pPr>
@@ -6098,19 +6147,19 @@
         </w:numPr>
         <w:rPr>
           <w:b/>
+          <w:color w:val="000000" w:themeColor="text1"/>
+          <w:sz w:val="28"/>
+          <w:szCs w:val="28"/>
+        </w:rPr>
+      </w:pPr>
+      <w:r>
+        <w:rPr>
+          <w:b/>
           <w:color w:val="C00000"/>
           <w:sz w:val="28"/>
           <w:szCs w:val="28"/>
         </w:rPr>
-      </w:pPr>
-      <w:r>
-        <w:rPr>
-          <w:b/>
-          <w:color w:val="000000" w:themeColor="text1"/>
-          <w:sz w:val="28"/>
-          <w:szCs w:val="28"/>
-        </w:rPr>
-        <w:t>Heat Metal</w:t>
+        <w:t>Hold Person</w:t>
       </w:r>
     </w:p>
     <w:p>
@@ -6130,11 +6179,11 @@
       <w:r>
         <w:rPr>
           <w:b/>
-          <w:color w:val="C00000"/>
-          <w:sz w:val="28"/>
-          <w:szCs w:val="28"/>
-        </w:rPr>
-        <w:t>Hold Person</w:t>
+          <w:color w:val="000000" w:themeColor="text1"/>
+          <w:sz w:val="28"/>
+          <w:szCs w:val="28"/>
+        </w:rPr>
+        <w:t>Lesser Restoration</w:t>
       </w:r>
     </w:p>
     <w:p>
@@ -6158,7 +6207,7 @@
           <w:sz w:val="28"/>
           <w:szCs w:val="28"/>
         </w:rPr>
-        <w:t>Lesser Restoration</w:t>
+        <w:t>Locate Animals or Plants</w:t>
       </w:r>
     </w:p>
     <w:p>
@@ -6182,34 +6231,8 @@
           <w:sz w:val="28"/>
           <w:szCs w:val="28"/>
         </w:rPr>
-        <w:t>Locate Animals or Plants</w:t>
-      </w:r>
-    </w:p>
-    <w:p>
-      <w:pPr>
-        <w:pStyle w:val="ListParagraph"/>
-        <w:numPr>
-          <w:ilvl w:val="1"/>
-          <w:numId w:val="9"/>
-        </w:numPr>
-        <w:rPr>
-          <w:b/>
-          <w:color w:val="000000" w:themeColor="text1"/>
-          <w:sz w:val="28"/>
-          <w:szCs w:val="28"/>
-        </w:rPr>
-      </w:pPr>
-      <w:r>
-        <w:rPr>
-          <w:b/>
-          <w:color w:val="C00000"/>
-          <w:sz w:val="28"/>
-          <w:szCs w:val="28"/>
-        </w:rPr>
         <w:t>Locate Object</w:t>
       </w:r>
-      <w:bookmarkStart w:id="0" w:name="_GoBack"/>
-      <w:bookmarkEnd w:id="0"/>
     </w:p>
     <w:p>
       <w:pPr>
@@ -8769,7 +8792,7 @@
 </file>
 
 <file path=customXml/itemProps1.xml><?xml version="1.0" encoding="utf-8"?>
-<ds:datastoreItem xmlns:ds="http://schemas.openxmlformats.org/officeDocument/2006/customXml" ds:itemID="{2DA311F5-211C-7841-8731-64894B4137E1}">
+<ds:datastoreItem xmlns:ds="http://schemas.openxmlformats.org/officeDocument/2006/customXml" ds:itemID="{A4F92F7C-E3F5-864D-A8BA-29DCEBAA6479}">
   <ds:schemaRefs>
     <ds:schemaRef ds:uri="http://schemas.openxmlformats.org/officeDocument/2006/bibliography"/>
   </ds:schemaRefs>

</xml_diff>

<commit_message>
D&D Jan 29th 2018
</commit_message>
<xml_diff>
--- a/Eaglor/Hudson_Character_Sheet_Ext.docx
+++ b/Eaglor/Hudson_Character_Sheet_Ext.docx
@@ -1,6 +1,6 @@
 
 <file path=word/document.xml><?xml version="1.0" encoding="utf-8"?>
-<w:document xmlns:wpc="http://schemas.microsoft.com/office/word/2010/wordprocessingCanvas" xmlns:mo="http://schemas.microsoft.com/office/mac/office/2008/main" xmlns:mc="http://schemas.openxmlformats.org/markup-compatibility/2006" xmlns:mv="urn:schemas-microsoft-com:mac:vml" xmlns:o="urn:schemas-microsoft-com:office:office" xmlns:r="http://schemas.openxmlformats.org/officeDocument/2006/relationships" xmlns:m="http://schemas.openxmlformats.org/officeDocument/2006/math" xmlns:v="urn:schemas-microsoft-com:vml" xmlns:wp14="http://schemas.microsoft.com/office/word/2010/wordprocessingDrawing" xmlns:wp="http://schemas.openxmlformats.org/drawingml/2006/wordprocessingDrawing" xmlns:w10="urn:schemas-microsoft-com:office:word" xmlns:w="http://schemas.openxmlformats.org/wordprocessingml/2006/main" xmlns:w14="http://schemas.microsoft.com/office/word/2010/wordml" xmlns:w15="http://schemas.microsoft.com/office/word/2012/wordml" xmlns:wpg="http://schemas.microsoft.com/office/word/2010/wordprocessingGroup" xmlns:wpi="http://schemas.microsoft.com/office/word/2010/wordprocessingInk" xmlns:wne="http://schemas.microsoft.com/office/word/2006/wordml" xmlns:wps="http://schemas.microsoft.com/office/word/2010/wordprocessingShape" mc:Ignorable="w14 w15 wp14">
+<w:document xmlns:wpc="http://schemas.microsoft.com/office/word/2010/wordprocessingCanvas" xmlns:cx="http://schemas.microsoft.com/office/drawing/2014/chartex" xmlns:cx1="http://schemas.microsoft.com/office/drawing/2015/9/8/chartex" xmlns:cx2="http://schemas.microsoft.com/office/drawing/2015/10/21/chartex" xmlns:cx3="http://schemas.microsoft.com/office/drawing/2016/5/9/chartex" xmlns:cx4="http://schemas.microsoft.com/office/drawing/2016/5/10/chartex" xmlns:cx5="http://schemas.microsoft.com/office/drawing/2016/5/11/chartex" xmlns:cx6="http://schemas.microsoft.com/office/drawing/2016/5/12/chartex" xmlns:cx7="http://schemas.microsoft.com/office/drawing/2016/5/13/chartex" xmlns:cx8="http://schemas.microsoft.com/office/drawing/2016/5/14/chartex" xmlns:mc="http://schemas.openxmlformats.org/markup-compatibility/2006" xmlns:aink="http://schemas.microsoft.com/office/drawing/2016/ink" xmlns:am3d="http://schemas.microsoft.com/office/drawing/2017/model3d" xmlns:o="urn:schemas-microsoft-com:office:office" xmlns:r="http://schemas.openxmlformats.org/officeDocument/2006/relationships" xmlns:m="http://schemas.openxmlformats.org/officeDocument/2006/math" xmlns:v="urn:schemas-microsoft-com:vml" xmlns:wp14="http://schemas.microsoft.com/office/word/2010/wordprocessingDrawing" xmlns:wp="http://schemas.openxmlformats.org/drawingml/2006/wordprocessingDrawing" xmlns:w10="urn:schemas-microsoft-com:office:word" xmlns:w="http://schemas.openxmlformats.org/wordprocessingml/2006/main" xmlns:w14="http://schemas.microsoft.com/office/word/2010/wordml" xmlns:w15="http://schemas.microsoft.com/office/word/2012/wordml" xmlns:w16cid="http://schemas.microsoft.com/office/word/2016/wordml/cid" xmlns:w16se="http://schemas.microsoft.com/office/word/2015/wordml/symex" xmlns:wpg="http://schemas.microsoft.com/office/word/2010/wordprocessingGroup" xmlns:wpi="http://schemas.microsoft.com/office/word/2010/wordprocessingInk" xmlns:wne="http://schemas.microsoft.com/office/word/2006/wordml" xmlns:wps="http://schemas.microsoft.com/office/word/2010/wordprocessingShape" mc:Ignorable="w14 w15 w16se w16cid wp14">
   <w:body>
     <w:p>
       <w:pPr>
@@ -1180,7 +1180,17 @@
           <w:szCs w:val="32"/>
           <w:u w:val="single"/>
         </w:rPr>
-        <w:t>/City</w:t>
+        <w:t>/</w:t>
+      </w:r>
+      <w:r>
+        <w:rPr>
+          <w:b/>
+          <w:color w:val="000000" w:themeColor="text1"/>
+          <w:sz w:val="32"/>
+          <w:szCs w:val="32"/>
+          <w:u w:val="single"/>
+        </w:rPr>
+        <w:t>Forest</w:t>
       </w:r>
       <w:r>
         <w:rPr>
@@ -1606,6 +1616,7 @@
           <w:rFonts w:asciiTheme="minorHAnsi" w:hAnsiTheme="minorHAnsi"/>
           <w:color w:val="212121"/>
         </w:rPr>
+        <w:lastRenderedPageBreak/>
         <w:t>Y</w:t>
       </w:r>
       <w:r>
@@ -1957,23 +1968,7 @@
           <w:rFonts w:asciiTheme="minorHAnsi" w:hAnsiTheme="minorHAnsi"/>
           <w:color w:val="212121"/>
         </w:rPr>
-        <w:t xml:space="preserve">• When you transform, you assume the beast’s hit points and Hit Dice. When you revert to your normal form, you return to the number of hit points you had before you transformed. However, if you revert as a result of dropping to 0 hit points, any excess damage carries over to your normal form. For example, if you take 10 </w:t>
-      </w:r>
-      <w:proofErr w:type="gramStart"/>
-      <w:r>
-        <w:rPr>
-          <w:rFonts w:asciiTheme="minorHAnsi" w:hAnsiTheme="minorHAnsi"/>
-          <w:color w:val="212121"/>
-        </w:rPr>
-        <w:t>damage</w:t>
-      </w:r>
-      <w:proofErr w:type="gramEnd"/>
-      <w:r>
-        <w:rPr>
-          <w:rFonts w:asciiTheme="minorHAnsi" w:hAnsiTheme="minorHAnsi"/>
-          <w:color w:val="212121"/>
-        </w:rPr>
-        <w:t xml:space="preserve"> in animal form and have only 1 hit point left, you revert and take 9 damage. As long as the excess damage doesn’t reduce your normal form to 0 hit points, you aren’t knocked unconscious.</w:t>
+        <w:t>• When you transform, you assume the beast’s hit points and Hit Dice. When you revert to your normal form, you return to the number of hit points you had before you transformed. However, if you revert as a result of dropping to 0 hit points, any excess damage carries over to your normal form. For example, if you take 10 damage in animal form and have only 1 hit point left, you revert and take 9 damage. As long as the excess damage doesn’t reduce your normal form to 0 hit points, you aren’t knocked unconscious.</w:t>
       </w:r>
     </w:p>
     <w:p>
@@ -1994,6 +1989,7 @@
           <w:rFonts w:asciiTheme="minorHAnsi" w:hAnsiTheme="minorHAnsi"/>
           <w:color w:val="212121"/>
         </w:rPr>
+        <w:lastRenderedPageBreak/>
         <w:t> </w:t>
       </w:r>
     </w:p>
@@ -2405,6 +2401,15 @@
           <w:sz w:val="28"/>
           <w:szCs w:val="28"/>
         </w:rPr>
+        <w:t xml:space="preserve">(No Longer Equipped) </w:t>
+      </w:r>
+      <w:r>
+        <w:rPr>
+          <w:b/>
+          <w:color w:val="ED7D31" w:themeColor="accent2"/>
+          <w:sz w:val="28"/>
+          <w:szCs w:val="28"/>
+        </w:rPr>
         <w:t>Nebulin Robes</w:t>
       </w:r>
       <w:r>
@@ -2480,15 +2485,6 @@
           <w:sz w:val="28"/>
           <w:szCs w:val="28"/>
         </w:rPr>
-        <w:t xml:space="preserve">(Kshaya has) </w:t>
-      </w:r>
-      <w:r>
-        <w:rPr>
-          <w:b/>
-          <w:color w:val="ED7D31" w:themeColor="accent2"/>
-          <w:sz w:val="28"/>
-          <w:szCs w:val="28"/>
-        </w:rPr>
         <w:t>Mask of the Nebulin (Mask of the Unnatural)</w:t>
       </w:r>
       <w:r>
@@ -2921,11 +2917,24 @@
         </w:rPr>
         <w:t>:</w:t>
       </w:r>
-    </w:p>
-    <w:p>
-      <w:pPr>
-        <w:rPr>
-          <w:color w:val="000000" w:themeColor="text1"/>
+      <w:r>
+        <w:rPr>
+          <w:color w:val="ED7D31" w:themeColor="accent2"/>
+        </w:rPr>
+        <w:t xml:space="preserve"> </w:t>
+      </w:r>
+      <w:r>
+        <w:rPr>
+          <w:color w:val="000000" w:themeColor="text1"/>
+        </w:rPr>
+        <w:t>Normal Ring</w:t>
+      </w:r>
+    </w:p>
+    <w:p>
+      <w:pPr>
+        <w:ind w:firstLine="720"/>
+        <w:rPr>
+          <w:color w:val="ED7D31" w:themeColor="accent2"/>
         </w:rPr>
       </w:pPr>
     </w:p>
@@ -2943,6 +2952,100 @@
           <w:sz w:val="28"/>
           <w:szCs w:val="28"/>
         </w:rPr>
+        <w:t>Living Heat Ring:</w:t>
+      </w:r>
+      <w:r>
+        <w:rPr>
+          <w:b/>
+          <w:color w:val="000000" w:themeColor="text1"/>
+          <w:sz w:val="28"/>
+          <w:szCs w:val="28"/>
+        </w:rPr>
+        <w:t xml:space="preserve"> </w:t>
+      </w:r>
+      <w:r>
+        <w:rPr>
+          <w:color w:val="000000" w:themeColor="text1"/>
+        </w:rPr>
+        <w:t>It has</w:t>
+      </w:r>
+      <w:r>
+        <w:rPr>
+          <w:color w:val="000000" w:themeColor="text1"/>
+        </w:rPr>
+        <w:t xml:space="preserve"> Small Runes on the Inside and Raindrops on the Outside</w:t>
+      </w:r>
+      <w:r>
+        <w:rPr>
+          <w:color w:val="000000" w:themeColor="text1"/>
+        </w:rPr>
+        <w:t>. I found it in the mansion in an old bedroom drawer along with a note book that was scratched out love letters to Nadile.</w:t>
+      </w:r>
+    </w:p>
+    <w:p>
+      <w:pPr>
+        <w:rPr>
+          <w:color w:val="000000" w:themeColor="text1"/>
+        </w:rPr>
+      </w:pPr>
+    </w:p>
+    <w:p>
+      <w:pPr>
+        <w:ind w:left="720"/>
+        <w:rPr>
+          <w:color w:val="000000" w:themeColor="text1"/>
+        </w:rPr>
+      </w:pPr>
+      <w:r>
+        <w:rPr>
+          <w:b/>
+          <w:color w:val="ED7D31" w:themeColor="accent2"/>
+          <w:sz w:val="28"/>
+          <w:szCs w:val="28"/>
+        </w:rPr>
+        <w:t>Sending Stones:</w:t>
+      </w:r>
+      <w:r>
+        <w:rPr>
+          <w:color w:val="ED7D31" w:themeColor="accent2"/>
+        </w:rPr>
+        <w:t xml:space="preserve"> </w:t>
+      </w:r>
+      <w:r>
+        <w:rPr>
+          <w:color w:val="000000" w:themeColor="text1"/>
+        </w:rPr>
+        <w:t xml:space="preserve">Two stones that make a pair. They function as Walky talkies and have a very long range even over plains. Given to us from the </w:t>
+      </w:r>
+      <w:r>
+        <w:rPr>
+          <w:b/>
+          <w:color w:val="5B9BD5" w:themeColor="accent1"/>
+        </w:rPr>
+        <w:t>King of Thrash</w:t>
+      </w:r>
+    </w:p>
+    <w:p>
+      <w:pPr>
+        <w:rPr>
+          <w:color w:val="000000" w:themeColor="text1"/>
+        </w:rPr>
+      </w:pPr>
+    </w:p>
+    <w:p>
+      <w:pPr>
+        <w:ind w:left="720"/>
+        <w:rPr>
+          <w:color w:val="000000" w:themeColor="text1"/>
+        </w:rPr>
+      </w:pPr>
+      <w:r>
+        <w:rPr>
+          <w:b/>
+          <w:color w:val="ED7D31" w:themeColor="accent2"/>
+          <w:sz w:val="28"/>
+          <w:szCs w:val="28"/>
+        </w:rPr>
         <w:t>Silver Ring:</w:t>
       </w:r>
       <w:r>
@@ -2955,7 +3058,19 @@
         <w:rPr>
           <w:color w:val="000000" w:themeColor="text1"/>
         </w:rPr>
-        <w:t xml:space="preserve">(Has a circle with a flat plain in with noise design in between circles): It has a connection to an unnatural power. Walky talky of the other realm. No direct magical power. </w:t>
+        <w:t>(Has a circle with a flat plain in with noise design in between circles): It has a connection to an unnatural power</w:t>
+      </w:r>
+      <w:r>
+        <w:rPr>
+          <w:color w:val="000000" w:themeColor="text1"/>
+        </w:rPr>
+        <w:t xml:space="preserve"> (voidic)</w:t>
+      </w:r>
+      <w:r>
+        <w:rPr>
+          <w:color w:val="000000" w:themeColor="text1"/>
+        </w:rPr>
+        <w:t xml:space="preserve">. Walky talky of the other realm. No direct magical power. </w:t>
       </w:r>
     </w:p>
     <w:p>
@@ -3041,7 +3156,19 @@
         <w:rPr>
           <w:color w:val="000000" w:themeColor="text1"/>
         </w:rPr>
-        <w:t xml:space="preserve"> Geyser (30 feet 1 foot wide</w:t>
+        <w:t xml:space="preserve"> Geyser (30 feet </w:t>
+      </w:r>
+      <w:r>
+        <w:rPr>
+          <w:color w:val="000000" w:themeColor="text1"/>
+        </w:rPr>
+        <w:t>1-foot</w:t>
+      </w:r>
+      <w:r>
+        <w:rPr>
+          <w:color w:val="000000" w:themeColor="text1"/>
+        </w:rPr>
+        <w:t xml:space="preserve"> wide</w:t>
       </w:r>
       <w:r>
         <w:rPr>
@@ -3349,6 +3476,115 @@
           <w:color w:val="000000" w:themeColor="text1"/>
         </w:rPr>
         <w:t xml:space="preserve">Range 120ft. </w:t>
+      </w:r>
+    </w:p>
+    <w:p>
+      <w:pPr>
+        <w:ind w:left="720"/>
+        <w:rPr>
+          <w:color w:val="000000" w:themeColor="text1"/>
+        </w:rPr>
+      </w:pPr>
+    </w:p>
+    <w:p>
+      <w:pPr>
+        <w:ind w:left="720"/>
+        <w:rPr>
+          <w:b/>
+          <w:color w:val="ED7D31" w:themeColor="accent2"/>
+          <w:sz w:val="28"/>
+          <w:szCs w:val="28"/>
+        </w:rPr>
+      </w:pPr>
+      <w:r>
+        <w:rPr>
+          <w:b/>
+          <w:color w:val="ED7D31" w:themeColor="accent2"/>
+          <w:sz w:val="28"/>
+          <w:szCs w:val="28"/>
+        </w:rPr>
+        <w:t>Cloak of B</w:t>
+      </w:r>
+      <w:r>
+        <w:rPr>
+          <w:b/>
+          <w:color w:val="ED7D31" w:themeColor="accent2"/>
+          <w:sz w:val="28"/>
+          <w:szCs w:val="28"/>
+        </w:rPr>
+        <w:t>illowing:</w:t>
+      </w:r>
+      <w:bookmarkStart w:id="0" w:name="_GoBack"/>
+      <w:bookmarkEnd w:id="0"/>
+      <w:r>
+        <w:rPr>
+          <w:b/>
+          <w:color w:val="ED7D31" w:themeColor="accent2"/>
+          <w:sz w:val="28"/>
+          <w:szCs w:val="28"/>
+        </w:rPr>
+        <w:t xml:space="preserve"> </w:t>
+      </w:r>
+      <w:r>
+        <w:rPr>
+          <w:color w:val="000000" w:themeColor="text1"/>
+        </w:rPr>
+        <w:t>Green</w:t>
+      </w:r>
+      <w:r>
+        <w:rPr>
+          <w:color w:val="000000" w:themeColor="text1"/>
+        </w:rPr>
+        <w:t xml:space="preserve">. Made of nice </w:t>
+      </w:r>
+      <w:r>
+        <w:rPr>
+          <w:color w:val="000000" w:themeColor="text1"/>
+        </w:rPr>
+        <w:t>materials</w:t>
+      </w:r>
+      <w:r>
+        <w:rPr>
+          <w:color w:val="000000" w:themeColor="text1"/>
+        </w:rPr>
+        <w:t>. Found in the abandoned house in</w:t>
+      </w:r>
+      <w:r>
+        <w:rPr>
+          <w:b/>
+          <w:color w:val="000000" w:themeColor="text1"/>
+          <w:sz w:val="28"/>
+          <w:szCs w:val="28"/>
+        </w:rPr>
+        <w:t xml:space="preserve"> </w:t>
+      </w:r>
+      <w:r>
+        <w:rPr>
+          <w:b/>
+          <w:color w:val="5B9BD5" w:themeColor="accent1"/>
+        </w:rPr>
+        <w:t>The Capital City.</w:t>
+      </w:r>
+      <w:r>
+        <w:rPr>
+          <w:color w:val="000000" w:themeColor="text1"/>
+        </w:rPr>
+        <w:t xml:space="preserve"> </w:t>
+      </w:r>
+      <w:r>
+        <w:rPr>
+          <w:b/>
+          <w:color w:val="ED7D31" w:themeColor="accent2"/>
+          <w:sz w:val="28"/>
+          <w:szCs w:val="28"/>
+        </w:rPr>
+        <w:t xml:space="preserve">Magical </w:t>
+      </w:r>
+      <w:r>
+        <w:rPr>
+          <w:color w:val="000000" w:themeColor="text1"/>
+        </w:rPr>
+        <w:t>While wearing this cloak you can use a bonus action to billow in the wind</w:t>
       </w:r>
     </w:p>
     <w:p>
@@ -3450,7 +3686,17 @@
           <w:sz w:val="28"/>
           <w:szCs w:val="28"/>
         </w:rPr>
-        <w:t>10 loaves of bread:</w:t>
+        <w:lastRenderedPageBreak/>
+        <w:t>9</w:t>
+      </w:r>
+      <w:r>
+        <w:rPr>
+          <w:b/>
+          <w:color w:val="ED7D31" w:themeColor="accent2"/>
+          <w:sz w:val="28"/>
+          <w:szCs w:val="28"/>
+        </w:rPr>
+        <w:t xml:space="preserve"> loaves of bread:</w:t>
       </w:r>
     </w:p>
     <w:p>
@@ -3489,6 +3735,21 @@
         </w:rPr>
         <w:t>Cloak:</w:t>
       </w:r>
+      <w:r>
+        <w:rPr>
+          <w:b/>
+          <w:color w:val="ED7D31" w:themeColor="accent2"/>
+          <w:sz w:val="28"/>
+          <w:szCs w:val="28"/>
+        </w:rPr>
+        <w:t xml:space="preserve"> </w:t>
+      </w:r>
+      <w:r>
+        <w:rPr>
+          <w:color w:val="000000" w:themeColor="text1"/>
+        </w:rPr>
+        <w:t>From Olia</w:t>
+      </w:r>
     </w:p>
     <w:p>
       <w:pPr>
@@ -3526,6 +3787,21 @@
         </w:rPr>
         <w:t>:</w:t>
       </w:r>
+      <w:r>
+        <w:rPr>
+          <w:b/>
+          <w:color w:val="ED7D31" w:themeColor="accent2"/>
+          <w:sz w:val="28"/>
+          <w:szCs w:val="28"/>
+        </w:rPr>
+        <w:t xml:space="preserve"> </w:t>
+      </w:r>
+      <w:r>
+        <w:rPr>
+          <w:color w:val="000000" w:themeColor="text1"/>
+        </w:rPr>
+        <w:t>From Olia</w:t>
+      </w:r>
     </w:p>
     <w:p>
       <w:pPr>
@@ -3572,6 +3848,21 @@
         </w:rPr>
         <w:t>:</w:t>
       </w:r>
+      <w:r>
+        <w:rPr>
+          <w:b/>
+          <w:color w:val="ED7D31" w:themeColor="accent2"/>
+          <w:sz w:val="28"/>
+          <w:szCs w:val="28"/>
+        </w:rPr>
+        <w:t xml:space="preserve"> </w:t>
+      </w:r>
+      <w:r>
+        <w:rPr>
+          <w:color w:val="000000" w:themeColor="text1"/>
+        </w:rPr>
+        <w:t>From Olia</w:t>
+      </w:r>
     </w:p>
     <w:p>
       <w:pPr>
@@ -3609,6 +3900,101 @@
           <w:color w:val="000000" w:themeColor="text1"/>
         </w:rPr>
         <w:t>It’s a memento to a time where we all together as a party.</w:t>
+      </w:r>
+    </w:p>
+    <w:p>
+      <w:pPr>
+        <w:ind w:left="720"/>
+        <w:rPr>
+          <w:color w:val="000000" w:themeColor="text1"/>
+        </w:rPr>
+      </w:pPr>
+    </w:p>
+    <w:p>
+      <w:pPr>
+        <w:ind w:left="720"/>
+        <w:rPr>
+          <w:b/>
+          <w:color w:val="ED7D31" w:themeColor="accent2"/>
+          <w:sz w:val="28"/>
+          <w:szCs w:val="28"/>
+        </w:rPr>
+      </w:pPr>
+      <w:r>
+        <w:rPr>
+          <w:b/>
+          <w:color w:val="ED7D31" w:themeColor="accent2"/>
+          <w:sz w:val="28"/>
+          <w:szCs w:val="28"/>
+        </w:rPr>
+        <w:t>Maps with Thieves</w:t>
+      </w:r>
+      <w:r>
+        <w:rPr>
+          <w:b/>
+          <w:color w:val="ED7D31" w:themeColor="accent2"/>
+          <w:sz w:val="28"/>
+          <w:szCs w:val="28"/>
+        </w:rPr>
+        <w:t xml:space="preserve"> C</w:t>
+      </w:r>
+      <w:r>
+        <w:rPr>
+          <w:b/>
+          <w:color w:val="ED7D31" w:themeColor="accent2"/>
+          <w:sz w:val="28"/>
+          <w:szCs w:val="28"/>
+        </w:rPr>
+        <w:t xml:space="preserve">ant on it, and Burned Picture Piece: </w:t>
+      </w:r>
+    </w:p>
+    <w:p>
+      <w:pPr>
+        <w:ind w:left="720"/>
+        <w:rPr>
+          <w:b/>
+          <w:color w:val="ED7D31" w:themeColor="accent2"/>
+          <w:sz w:val="28"/>
+          <w:szCs w:val="28"/>
+        </w:rPr>
+      </w:pPr>
+    </w:p>
+    <w:p>
+      <w:pPr>
+        <w:ind w:left="720"/>
+        <w:rPr>
+          <w:b/>
+          <w:color w:val="ED7D31" w:themeColor="accent2"/>
+          <w:sz w:val="28"/>
+          <w:szCs w:val="28"/>
+        </w:rPr>
+      </w:pPr>
+      <w:r>
+        <w:rPr>
+          <w:b/>
+          <w:color w:val="ED7D31" w:themeColor="accent2"/>
+          <w:sz w:val="28"/>
+          <w:szCs w:val="28"/>
+        </w:rPr>
+        <w:t xml:space="preserve">Bag of Icarus’s Stuff: </w:t>
+      </w:r>
+      <w:r>
+        <w:rPr>
+          <w:color w:val="000000" w:themeColor="text1"/>
+        </w:rPr>
+        <w:t>contains a plus one dagger.</w:t>
+      </w:r>
+      <w:r>
+        <w:rPr>
+          <w:color w:val="000000" w:themeColor="text1"/>
+        </w:rPr>
+        <w:t xml:space="preserve"> </w:t>
+      </w:r>
+      <w:r>
+        <w:rPr>
+          <w:color w:val="000000" w:themeColor="text1"/>
+        </w:rPr>
+        <w:t>Burglars pack, Thieves tools, and Hand Crossbow.</w:t>
       </w:r>
     </w:p>
     <w:p>
@@ -3911,7 +4297,10 @@
       <w:pPr>
         <w:ind w:left="720"/>
         <w:rPr>
-          <w:color w:val="000000" w:themeColor="text1"/>
+          <w:b/>
+          <w:color w:val="000000" w:themeColor="text1"/>
+          <w:sz w:val="28"/>
+          <w:szCs w:val="28"/>
         </w:rPr>
       </w:pPr>
       <w:r>
@@ -4002,6 +4391,46 @@
     </w:p>
     <w:p>
       <w:pPr>
+        <w:ind w:left="720"/>
+        <w:rPr>
+          <w:color w:val="000000" w:themeColor="text1"/>
+        </w:rPr>
+      </w:pPr>
+    </w:p>
+    <w:p>
+      <w:pPr>
+        <w:ind w:left="720"/>
+        <w:rPr>
+          <w:color w:val="000000" w:themeColor="text1"/>
+        </w:rPr>
+      </w:pPr>
+      <w:r>
+        <w:rPr>
+          <w:b/>
+          <w:color w:val="ED7D31" w:themeColor="accent2"/>
+          <w:sz w:val="28"/>
+          <w:szCs w:val="28"/>
+        </w:rPr>
+        <w:t>Gems:</w:t>
+      </w:r>
+      <w:r>
+        <w:rPr>
+          <w:b/>
+          <w:color w:val="ED7D31" w:themeColor="accent2"/>
+          <w:sz w:val="28"/>
+          <w:szCs w:val="28"/>
+        </w:rPr>
+        <w:t xml:space="preserve"> </w:t>
+      </w:r>
+      <w:r>
+        <w:rPr>
+          <w:color w:val="000000" w:themeColor="text1"/>
+        </w:rPr>
+        <w:t xml:space="preserve">These came out of my wand and hit the ghost. </w:t>
+      </w:r>
+    </w:p>
+    <w:p>
+      <w:pPr>
         <w:rPr>
           <w:color w:val="000000" w:themeColor="text1"/>
         </w:rPr>
@@ -4044,76 +4473,6 @@
     </w:p>
     <w:p/>
     <w:p/>
-    <w:p>
-      <w:pPr>
-        <w:rPr>
-          <w:b/>
-          <w:color w:val="70AD47" w:themeColor="accent6"/>
-          <w:sz w:val="56"/>
-          <w:szCs w:val="56"/>
-        </w:rPr>
-      </w:pPr>
-    </w:p>
-    <w:p>
-      <w:pPr>
-        <w:rPr>
-          <w:b/>
-          <w:color w:val="70AD47" w:themeColor="accent6"/>
-          <w:sz w:val="56"/>
-          <w:szCs w:val="56"/>
-        </w:rPr>
-      </w:pPr>
-    </w:p>
-    <w:p>
-      <w:pPr>
-        <w:rPr>
-          <w:b/>
-          <w:color w:val="70AD47" w:themeColor="accent6"/>
-          <w:sz w:val="56"/>
-          <w:szCs w:val="56"/>
-        </w:rPr>
-      </w:pPr>
-    </w:p>
-    <w:p>
-      <w:pPr>
-        <w:rPr>
-          <w:b/>
-          <w:color w:val="70AD47" w:themeColor="accent6"/>
-          <w:sz w:val="56"/>
-          <w:szCs w:val="56"/>
-        </w:rPr>
-      </w:pPr>
-    </w:p>
-    <w:p>
-      <w:pPr>
-        <w:rPr>
-          <w:b/>
-          <w:color w:val="70AD47" w:themeColor="accent6"/>
-          <w:sz w:val="56"/>
-          <w:szCs w:val="56"/>
-        </w:rPr>
-      </w:pPr>
-    </w:p>
-    <w:p>
-      <w:pPr>
-        <w:rPr>
-          <w:b/>
-          <w:color w:val="70AD47" w:themeColor="accent6"/>
-          <w:sz w:val="56"/>
-          <w:szCs w:val="56"/>
-        </w:rPr>
-      </w:pPr>
-    </w:p>
-    <w:p>
-      <w:pPr>
-        <w:rPr>
-          <w:b/>
-          <w:color w:val="70AD47" w:themeColor="accent6"/>
-          <w:sz w:val="56"/>
-          <w:szCs w:val="56"/>
-        </w:rPr>
-      </w:pPr>
-    </w:p>
     <w:p>
       <w:pPr>
         <w:rPr>
@@ -4273,23 +4632,7 @@
           <w:b/>
           <w:color w:val="ED7D31" w:themeColor="accent2"/>
         </w:rPr>
-        <w:t>(</w:t>
-      </w:r>
-      <w:proofErr w:type="gramStart"/>
-      <w:r>
-        <w:rPr>
-          <w:b/>
-          <w:color w:val="ED7D31" w:themeColor="accent2"/>
-        </w:rPr>
-        <w:t>plus</w:t>
-      </w:r>
-      <w:proofErr w:type="gramEnd"/>
-      <w:r>
-        <w:rPr>
-          <w:b/>
-          <w:color w:val="ED7D31" w:themeColor="accent2"/>
-        </w:rPr>
-        <w:t xml:space="preserve"> to hit) </w:t>
+        <w:t xml:space="preserve">(plus to hit) </w:t>
       </w:r>
     </w:p>
     <w:p>
@@ -5467,7 +5810,19 @@
         <w:rPr>
           <w:color w:val="000000" w:themeColor="text1"/>
         </w:rPr>
-        <w:t xml:space="preserve"> 1d4 minutes it beacons you.</w:t>
+        <w:t xml:space="preserve"> 1d4 </w:t>
+      </w:r>
+      <w:r>
+        <w:rPr>
+          <w:color w:val="000000" w:themeColor="text1"/>
+        </w:rPr>
+        <w:t>minutes,</w:t>
+      </w:r>
+      <w:r>
+        <w:rPr>
+          <w:color w:val="000000" w:themeColor="text1"/>
+        </w:rPr>
+        <w:t xml:space="preserve"> it beacons you.</w:t>
       </w:r>
     </w:p>
     <w:p>
@@ -5541,13 +5896,13 @@
         </w:numPr>
         <w:rPr>
           <w:b/>
-          <w:color w:val="C00000"/>
-        </w:rPr>
-      </w:pPr>
-      <w:r>
-        <w:rPr>
-          <w:b/>
-          <w:color w:val="C00000"/>
+          <w:color w:val="000000" w:themeColor="text1"/>
+        </w:rPr>
+      </w:pPr>
+      <w:r>
+        <w:rPr>
+          <w:b/>
+          <w:color w:val="000000" w:themeColor="text1"/>
           <w:sz w:val="28"/>
           <w:szCs w:val="28"/>
         </w:rPr>
@@ -5607,13 +5962,13 @@
         </w:numPr>
         <w:rPr>
           <w:b/>
-          <w:color w:val="5B9BD5" w:themeColor="accent1"/>
-        </w:rPr>
-      </w:pPr>
-      <w:r>
-        <w:rPr>
-          <w:b/>
-          <w:color w:val="000000" w:themeColor="text1"/>
+          <w:color w:val="C00000"/>
+        </w:rPr>
+      </w:pPr>
+      <w:r>
+        <w:rPr>
+          <w:b/>
+          <w:color w:val="C00000"/>
           <w:sz w:val="28"/>
           <w:szCs w:val="28"/>
         </w:rPr>
@@ -5705,6 +6060,7 @@
           <w:sz w:val="28"/>
           <w:szCs w:val="28"/>
         </w:rPr>
+        <w:lastRenderedPageBreak/>
         <w:t>Goodberry</w:t>
       </w:r>
     </w:p>
@@ -5889,7 +6245,19 @@
         <w:rPr>
           <w:color w:val="000000" w:themeColor="text1"/>
         </w:rPr>
-        <w:t>can cause up to 10 words to be drawn in the sky. Can be effected by wind.</w:t>
+        <w:t xml:space="preserve">can cause up to 10 words to be drawn in the sky. Can be </w:t>
+      </w:r>
+      <w:r>
+        <w:rPr>
+          <w:color w:val="000000" w:themeColor="text1"/>
+        </w:rPr>
+        <w:t>affected</w:t>
+      </w:r>
+      <w:r>
+        <w:rPr>
+          <w:color w:val="000000" w:themeColor="text1"/>
+        </w:rPr>
+        <w:t xml:space="preserve"> by wind.</w:t>
       </w:r>
     </w:p>
     <w:p>
@@ -5965,15 +6333,15 @@
         </w:numPr>
         <w:rPr>
           <w:b/>
-          <w:color w:val="000000" w:themeColor="text1"/>
-          <w:sz w:val="28"/>
-          <w:szCs w:val="28"/>
-        </w:rPr>
-      </w:pPr>
-      <w:r>
-        <w:rPr>
-          <w:b/>
-          <w:color w:val="000000" w:themeColor="text1"/>
+          <w:color w:val="C00000"/>
+          <w:sz w:val="28"/>
+          <w:szCs w:val="28"/>
+        </w:rPr>
+      </w:pPr>
+      <w:r>
+        <w:rPr>
+          <w:b/>
+          <w:color w:val="C00000"/>
           <w:sz w:val="28"/>
           <w:szCs w:val="28"/>
         </w:rPr>
@@ -5982,38 +6350,11 @@
       <w:r>
         <w:rPr>
           <w:b/>
-          <w:color w:val="000000" w:themeColor="text1"/>
+          <w:color w:val="C00000"/>
           <w:sz w:val="28"/>
           <w:szCs w:val="28"/>
         </w:rPr>
         <w:t xml:space="preserve"> </w:t>
-      </w:r>
-      <w:r>
-        <w:rPr>
-          <w:b/>
-          <w:color w:val="70AD47" w:themeColor="accent6"/>
-          <w:sz w:val="28"/>
-          <w:szCs w:val="28"/>
-        </w:rPr>
-        <w:t xml:space="preserve">(Active, Advantage on all </w:t>
-      </w:r>
-      <w:r>
-        <w:rPr>
-          <w:b/>
-          <w:color w:val="70AD47" w:themeColor="accent6"/>
-          <w:sz w:val="28"/>
-          <w:szCs w:val="28"/>
-        </w:rPr>
-        <w:t>Wis.</w:t>
-      </w:r>
-      <w:r>
-        <w:rPr>
-          <w:b/>
-          <w:color w:val="70AD47" w:themeColor="accent6"/>
-          <w:sz w:val="28"/>
-          <w:szCs w:val="28"/>
-        </w:rPr>
-        <w:t xml:space="preserve"> rolls)</w:t>
       </w:r>
     </w:p>
     <w:p>
@@ -6135,8 +6476,6 @@
         </w:rPr>
         <w:t>Heat Metal</w:t>
       </w:r>
-      <w:bookmarkStart w:id="0" w:name="_GoBack"/>
-      <w:bookmarkEnd w:id="0"/>
     </w:p>
     <w:p>
       <w:pPr>
@@ -6251,7 +6590,7 @@
       <w:r>
         <w:rPr>
           <w:b/>
-          <w:color w:val="C00000"/>
+          <w:color w:val="000000" w:themeColor="text1"/>
           <w:sz w:val="28"/>
           <w:szCs w:val="28"/>
         </w:rPr>
@@ -6267,7 +6606,7 @@
         </w:numPr>
         <w:rPr>
           <w:b/>
-          <w:color w:val="5B9BD5" w:themeColor="accent1"/>
+          <w:color w:val="C00000"/>
         </w:rPr>
       </w:pPr>
       <w:hyperlink r:id="rId8" w:anchor="h-Protection%20from%20Poison" w:history="1">
@@ -6288,7 +6627,7 @@
           <w:rFonts w:eastAsia="Times New Roman" w:cs="Times New Roman"/>
           <w:b/>
           <w:bCs/>
-          <w:color w:val="000000" w:themeColor="text1"/>
+          <w:color w:val="C00000"/>
           <w:sz w:val="28"/>
           <w:szCs w:val="28"/>
         </w:rPr>
@@ -6530,7 +6869,7 @@
 </file>
 
 <file path=word/endnotes.xml><?xml version="1.0" encoding="utf-8"?>
-<w:endnotes xmlns:wpc="http://schemas.microsoft.com/office/word/2010/wordprocessingCanvas" xmlns:mo="http://schemas.microsoft.com/office/mac/office/2008/main" xmlns:mc="http://schemas.openxmlformats.org/markup-compatibility/2006" xmlns:mv="urn:schemas-microsoft-com:mac:vml" xmlns:o="urn:schemas-microsoft-com:office:office" xmlns:r="http://schemas.openxmlformats.org/officeDocument/2006/relationships" xmlns:m="http://schemas.openxmlformats.org/officeDocument/2006/math" xmlns:v="urn:schemas-microsoft-com:vml" xmlns:wp14="http://schemas.microsoft.com/office/word/2010/wordprocessingDrawing" xmlns:wp="http://schemas.openxmlformats.org/drawingml/2006/wordprocessingDrawing" xmlns:w10="urn:schemas-microsoft-com:office:word" xmlns:w="http://schemas.openxmlformats.org/wordprocessingml/2006/main" xmlns:w14="http://schemas.microsoft.com/office/word/2010/wordml" xmlns:w15="http://schemas.microsoft.com/office/word/2012/wordml" xmlns:wpg="http://schemas.microsoft.com/office/word/2010/wordprocessingGroup" xmlns:wpi="http://schemas.microsoft.com/office/word/2010/wordprocessingInk" xmlns:wne="http://schemas.microsoft.com/office/word/2006/wordml" xmlns:wps="http://schemas.microsoft.com/office/word/2010/wordprocessingShape" mc:Ignorable="w14 w15 wp14">
+<w:endnotes xmlns:wpc="http://schemas.microsoft.com/office/word/2010/wordprocessingCanvas" xmlns:cx="http://schemas.microsoft.com/office/drawing/2014/chartex" xmlns:cx1="http://schemas.microsoft.com/office/drawing/2015/9/8/chartex" xmlns:cx2="http://schemas.microsoft.com/office/drawing/2015/10/21/chartex" xmlns:cx3="http://schemas.microsoft.com/office/drawing/2016/5/9/chartex" xmlns:cx4="http://schemas.microsoft.com/office/drawing/2016/5/10/chartex" xmlns:cx5="http://schemas.microsoft.com/office/drawing/2016/5/11/chartex" xmlns:cx6="http://schemas.microsoft.com/office/drawing/2016/5/12/chartex" xmlns:cx7="http://schemas.microsoft.com/office/drawing/2016/5/13/chartex" xmlns:cx8="http://schemas.microsoft.com/office/drawing/2016/5/14/chartex" xmlns:mc="http://schemas.openxmlformats.org/markup-compatibility/2006" xmlns:aink="http://schemas.microsoft.com/office/drawing/2016/ink" xmlns:am3d="http://schemas.microsoft.com/office/drawing/2017/model3d" xmlns:o="urn:schemas-microsoft-com:office:office" xmlns:r="http://schemas.openxmlformats.org/officeDocument/2006/relationships" xmlns:m="http://schemas.openxmlformats.org/officeDocument/2006/math" xmlns:v="urn:schemas-microsoft-com:vml" xmlns:wp14="http://schemas.microsoft.com/office/word/2010/wordprocessingDrawing" xmlns:wp="http://schemas.openxmlformats.org/drawingml/2006/wordprocessingDrawing" xmlns:w10="urn:schemas-microsoft-com:office:word" xmlns:w="http://schemas.openxmlformats.org/wordprocessingml/2006/main" xmlns:w14="http://schemas.microsoft.com/office/word/2010/wordml" xmlns:w15="http://schemas.microsoft.com/office/word/2012/wordml" xmlns:w16cid="http://schemas.microsoft.com/office/word/2016/wordml/cid" xmlns:w16se="http://schemas.microsoft.com/office/word/2015/wordml/symex" xmlns:wpg="http://schemas.microsoft.com/office/word/2010/wordprocessingGroup" xmlns:wpi="http://schemas.microsoft.com/office/word/2010/wordprocessingInk" xmlns:wne="http://schemas.microsoft.com/office/word/2006/wordml" xmlns:wps="http://schemas.microsoft.com/office/word/2010/wordprocessingShape" mc:Ignorable="w14 w15 w16se w16cid wp14">
   <w:endnote w:type="separator" w:id="-1">
     <w:p>
       <w:r>
@@ -6549,7 +6888,7 @@
 </file>
 
 <file path=word/footnotes.xml><?xml version="1.0" encoding="utf-8"?>
-<w:footnotes xmlns:wpc="http://schemas.microsoft.com/office/word/2010/wordprocessingCanvas" xmlns:mo="http://schemas.microsoft.com/office/mac/office/2008/main" xmlns:mc="http://schemas.openxmlformats.org/markup-compatibility/2006" xmlns:mv="urn:schemas-microsoft-com:mac:vml" xmlns:o="urn:schemas-microsoft-com:office:office" xmlns:r="http://schemas.openxmlformats.org/officeDocument/2006/relationships" xmlns:m="http://schemas.openxmlformats.org/officeDocument/2006/math" xmlns:v="urn:schemas-microsoft-com:vml" xmlns:wp14="http://schemas.microsoft.com/office/word/2010/wordprocessingDrawing" xmlns:wp="http://schemas.openxmlformats.org/drawingml/2006/wordprocessingDrawing" xmlns:w10="urn:schemas-microsoft-com:office:word" xmlns:w="http://schemas.openxmlformats.org/wordprocessingml/2006/main" xmlns:w14="http://schemas.microsoft.com/office/word/2010/wordml" xmlns:w15="http://schemas.microsoft.com/office/word/2012/wordml" xmlns:wpg="http://schemas.microsoft.com/office/word/2010/wordprocessingGroup" xmlns:wpi="http://schemas.microsoft.com/office/word/2010/wordprocessingInk" xmlns:wne="http://schemas.microsoft.com/office/word/2006/wordml" xmlns:wps="http://schemas.microsoft.com/office/word/2010/wordprocessingShape" mc:Ignorable="w14 w15 wp14">
+<w:footnotes xmlns:wpc="http://schemas.microsoft.com/office/word/2010/wordprocessingCanvas" xmlns:cx="http://schemas.microsoft.com/office/drawing/2014/chartex" xmlns:cx1="http://schemas.microsoft.com/office/drawing/2015/9/8/chartex" xmlns:cx2="http://schemas.microsoft.com/office/drawing/2015/10/21/chartex" xmlns:cx3="http://schemas.microsoft.com/office/drawing/2016/5/9/chartex" xmlns:cx4="http://schemas.microsoft.com/office/drawing/2016/5/10/chartex" xmlns:cx5="http://schemas.microsoft.com/office/drawing/2016/5/11/chartex" xmlns:cx6="http://schemas.microsoft.com/office/drawing/2016/5/12/chartex" xmlns:cx7="http://schemas.microsoft.com/office/drawing/2016/5/13/chartex" xmlns:cx8="http://schemas.microsoft.com/office/drawing/2016/5/14/chartex" xmlns:mc="http://schemas.openxmlformats.org/markup-compatibility/2006" xmlns:aink="http://schemas.microsoft.com/office/drawing/2016/ink" xmlns:am3d="http://schemas.microsoft.com/office/drawing/2017/model3d" xmlns:o="urn:schemas-microsoft-com:office:office" xmlns:r="http://schemas.openxmlformats.org/officeDocument/2006/relationships" xmlns:m="http://schemas.openxmlformats.org/officeDocument/2006/math" xmlns:v="urn:schemas-microsoft-com:vml" xmlns:wp14="http://schemas.microsoft.com/office/word/2010/wordprocessingDrawing" xmlns:wp="http://schemas.openxmlformats.org/drawingml/2006/wordprocessingDrawing" xmlns:w10="urn:schemas-microsoft-com:office:word" xmlns:w="http://schemas.openxmlformats.org/wordprocessingml/2006/main" xmlns:w14="http://schemas.microsoft.com/office/word/2010/wordml" xmlns:w15="http://schemas.microsoft.com/office/word/2012/wordml" xmlns:w16cid="http://schemas.microsoft.com/office/word/2016/wordml/cid" xmlns:w16se="http://schemas.microsoft.com/office/word/2015/wordml/symex" xmlns:wpg="http://schemas.microsoft.com/office/word/2010/wordprocessingGroup" xmlns:wpi="http://schemas.microsoft.com/office/word/2010/wordprocessingInk" xmlns:wne="http://schemas.microsoft.com/office/word/2006/wordml" xmlns:wps="http://schemas.microsoft.com/office/word/2010/wordprocessingShape" mc:Ignorable="w14 w15 w16se w16cid wp14">
   <w:footnote w:type="separator" w:id="-1">
     <w:p>
       <w:r>
@@ -6568,8 +6907,8 @@
 </file>
 
 <file path=word/numbering.xml><?xml version="1.0" encoding="utf-8"?>
-<w:numbering xmlns:wpc="http://schemas.microsoft.com/office/word/2010/wordprocessingCanvas" xmlns:mo="http://schemas.microsoft.com/office/mac/office/2008/main" xmlns:mc="http://schemas.openxmlformats.org/markup-compatibility/2006" xmlns:mv="urn:schemas-microsoft-com:mac:vml" xmlns:o="urn:schemas-microsoft-com:office:office" xmlns:r="http://schemas.openxmlformats.org/officeDocument/2006/relationships" xmlns:m="http://schemas.openxmlformats.org/officeDocument/2006/math" xmlns:v="urn:schemas-microsoft-com:vml" xmlns:wp14="http://schemas.microsoft.com/office/word/2010/wordprocessingDrawing" xmlns:wp="http://schemas.openxmlformats.org/drawingml/2006/wordprocessingDrawing" xmlns:w10="urn:schemas-microsoft-com:office:word" xmlns:w="http://schemas.openxmlformats.org/wordprocessingml/2006/main" xmlns:w14="http://schemas.microsoft.com/office/word/2010/wordml" xmlns:w15="http://schemas.microsoft.com/office/word/2012/wordml" xmlns:wpg="http://schemas.microsoft.com/office/word/2010/wordprocessingGroup" xmlns:wpi="http://schemas.microsoft.com/office/word/2010/wordprocessingInk" xmlns:wne="http://schemas.microsoft.com/office/word/2006/wordml" xmlns:wps="http://schemas.microsoft.com/office/word/2010/wordprocessingShape" mc:Ignorable="w14 w15 wp14">
-  <w:abstractNum w:abstractNumId="0">
+<w:numbering xmlns:wpc="http://schemas.microsoft.com/office/word/2010/wordprocessingCanvas" xmlns:cx="http://schemas.microsoft.com/office/drawing/2014/chartex" xmlns:cx1="http://schemas.microsoft.com/office/drawing/2015/9/8/chartex" xmlns:cx2="http://schemas.microsoft.com/office/drawing/2015/10/21/chartex" xmlns:cx3="http://schemas.microsoft.com/office/drawing/2016/5/9/chartex" xmlns:cx4="http://schemas.microsoft.com/office/drawing/2016/5/10/chartex" xmlns:cx5="http://schemas.microsoft.com/office/drawing/2016/5/11/chartex" xmlns:cx6="http://schemas.microsoft.com/office/drawing/2016/5/12/chartex" xmlns:cx7="http://schemas.microsoft.com/office/drawing/2016/5/13/chartex" xmlns:cx8="http://schemas.microsoft.com/office/drawing/2016/5/14/chartex" xmlns:mc="http://schemas.openxmlformats.org/markup-compatibility/2006" xmlns:aink="http://schemas.microsoft.com/office/drawing/2016/ink" xmlns:am3d="http://schemas.microsoft.com/office/drawing/2017/model3d" xmlns:o="urn:schemas-microsoft-com:office:office" xmlns:r="http://schemas.openxmlformats.org/officeDocument/2006/relationships" xmlns:m="http://schemas.openxmlformats.org/officeDocument/2006/math" xmlns:v="urn:schemas-microsoft-com:vml" xmlns:wp14="http://schemas.microsoft.com/office/word/2010/wordprocessingDrawing" xmlns:wp="http://schemas.openxmlformats.org/drawingml/2006/wordprocessingDrawing" xmlns:w10="urn:schemas-microsoft-com:office:word" xmlns:w="http://schemas.openxmlformats.org/wordprocessingml/2006/main" xmlns:w14="http://schemas.microsoft.com/office/word/2010/wordml" xmlns:w15="http://schemas.microsoft.com/office/word/2012/wordml" xmlns:w16cid="http://schemas.microsoft.com/office/word/2016/wordml/cid" xmlns:w16se="http://schemas.microsoft.com/office/word/2015/wordml/symex" xmlns:wpg="http://schemas.microsoft.com/office/word/2010/wordprocessingGroup" xmlns:wpi="http://schemas.microsoft.com/office/word/2010/wordprocessingInk" xmlns:wne="http://schemas.microsoft.com/office/word/2006/wordml" xmlns:wps="http://schemas.microsoft.com/office/word/2010/wordprocessingShape" mc:Ignorable="w14 w15 w16se w16cid wp14">
+  <w:abstractNum w:abstractNumId="0" w15:restartNumberingAfterBreak="0">
     <w:nsid w:val="0D890425"/>
     <w:multiLevelType w:val="hybridMultilevel"/>
     <w:tmpl w:val="1BE686FC"/>
@@ -6682,7 +7021,7 @@
       </w:rPr>
     </w:lvl>
   </w:abstractNum>
-  <w:abstractNum w:abstractNumId="1">
+  <w:abstractNum w:abstractNumId="1" w15:restartNumberingAfterBreak="0">
     <w:nsid w:val="0F3A6330"/>
     <w:multiLevelType w:val="hybridMultilevel"/>
     <w:tmpl w:val="E3A49058"/>
@@ -6795,7 +7134,7 @@
       </w:rPr>
     </w:lvl>
   </w:abstractNum>
-  <w:abstractNum w:abstractNumId="2">
+  <w:abstractNum w:abstractNumId="2" w15:restartNumberingAfterBreak="0">
     <w:nsid w:val="1AB4149A"/>
     <w:multiLevelType w:val="hybridMultilevel"/>
     <w:tmpl w:val="DC8C85E2"/>
@@ -6909,7 +7248,7 @@
       </w:rPr>
     </w:lvl>
   </w:abstractNum>
-  <w:abstractNum w:abstractNumId="3">
+  <w:abstractNum w:abstractNumId="3" w15:restartNumberingAfterBreak="0">
     <w:nsid w:val="2FD07ECC"/>
     <w:multiLevelType w:val="hybridMultilevel"/>
     <w:tmpl w:val="957AE1A8"/>
@@ -7023,7 +7362,7 @@
       </w:rPr>
     </w:lvl>
   </w:abstractNum>
-  <w:abstractNum w:abstractNumId="4">
+  <w:abstractNum w:abstractNumId="4" w15:restartNumberingAfterBreak="0">
     <w:nsid w:val="312E79A1"/>
     <w:multiLevelType w:val="hybridMultilevel"/>
     <w:tmpl w:val="E1644174"/>
@@ -7137,7 +7476,7 @@
       </w:rPr>
     </w:lvl>
   </w:abstractNum>
-  <w:abstractNum w:abstractNumId="5">
+  <w:abstractNum w:abstractNumId="5" w15:restartNumberingAfterBreak="0">
     <w:nsid w:val="48907D98"/>
     <w:multiLevelType w:val="hybridMultilevel"/>
     <w:tmpl w:val="21122D02"/>
@@ -7250,7 +7589,7 @@
       </w:rPr>
     </w:lvl>
   </w:abstractNum>
-  <w:abstractNum w:abstractNumId="6">
+  <w:abstractNum w:abstractNumId="6" w15:restartNumberingAfterBreak="0">
     <w:nsid w:val="4B454FC3"/>
     <w:multiLevelType w:val="multilevel"/>
     <w:tmpl w:val="59AED304"/>
@@ -7399,7 +7738,7 @@
       </w:rPr>
     </w:lvl>
   </w:abstractNum>
-  <w:abstractNum w:abstractNumId="7">
+  <w:abstractNum w:abstractNumId="7" w15:restartNumberingAfterBreak="0">
     <w:nsid w:val="55153E75"/>
     <w:multiLevelType w:val="hybridMultilevel"/>
     <w:tmpl w:val="12B4E22C"/>
@@ -7513,7 +7852,7 @@
       </w:rPr>
     </w:lvl>
   </w:abstractNum>
-  <w:abstractNum w:abstractNumId="8">
+  <w:abstractNum w:abstractNumId="8" w15:restartNumberingAfterBreak="0">
     <w:nsid w:val="57B44AA3"/>
     <w:multiLevelType w:val="hybridMultilevel"/>
     <w:tmpl w:val="25B02FEA"/>
@@ -7627,7 +7966,7 @@
       </w:rPr>
     </w:lvl>
   </w:abstractNum>
-  <w:abstractNum w:abstractNumId="9">
+  <w:abstractNum w:abstractNumId="9" w15:restartNumberingAfterBreak="0">
     <w:nsid w:val="589B7852"/>
     <w:multiLevelType w:val="hybridMultilevel"/>
     <w:tmpl w:val="04D23E82"/>
@@ -7740,7 +8079,7 @@
       </w:rPr>
     </w:lvl>
   </w:abstractNum>
-  <w:abstractNum w:abstractNumId="10">
+  <w:abstractNum w:abstractNumId="10" w15:restartNumberingAfterBreak="0">
     <w:nsid w:val="75CB4803"/>
     <w:multiLevelType w:val="hybridMultilevel"/>
     <w:tmpl w:val="B0C85CE2"/>
@@ -7854,7 +8193,7 @@
       </w:rPr>
     </w:lvl>
   </w:abstractNum>
-  <w:abstractNum w:abstractNumId="11">
+  <w:abstractNum w:abstractNumId="11" w15:restartNumberingAfterBreak="0">
     <w:nsid w:val="7B8453C1"/>
     <w:multiLevelType w:val="hybridMultilevel"/>
     <w:tmpl w:val="937CA8A0"/>
@@ -8007,7 +8346,7 @@
 </file>
 
 <file path=word/styles.xml><?xml version="1.0" encoding="utf-8"?>
-<w:styles xmlns:mc="http://schemas.openxmlformats.org/markup-compatibility/2006" xmlns:r="http://schemas.openxmlformats.org/officeDocument/2006/relationships" xmlns:w="http://schemas.openxmlformats.org/wordprocessingml/2006/main" xmlns:w14="http://schemas.microsoft.com/office/word/2010/wordml" xmlns:w15="http://schemas.microsoft.com/office/word/2012/wordml" mc:Ignorable="w14 w15">
+<w:styles xmlns:mc="http://schemas.openxmlformats.org/markup-compatibility/2006" xmlns:r="http://schemas.openxmlformats.org/officeDocument/2006/relationships" xmlns:w="http://schemas.openxmlformats.org/wordprocessingml/2006/main" xmlns:w14="http://schemas.microsoft.com/office/word/2010/wordml" xmlns:w15="http://schemas.microsoft.com/office/word/2012/wordml" xmlns:w16cid="http://schemas.microsoft.com/office/word/2016/wordml/cid" xmlns:w16se="http://schemas.microsoft.com/office/word/2015/wordml/symex" mc:Ignorable="w14 w15 w16se w16cid">
   <w:docDefaults>
     <w:rPrDefault>
       <w:rPr>
@@ -8019,7 +8358,7 @@
     </w:rPrDefault>
     <w:pPrDefault/>
   </w:docDefaults>
-  <w:latentStyles w:defLockedState="0" w:defUIPriority="99" w:defSemiHidden="0" w:defUnhideWhenUsed="0" w:defQFormat="0" w:count="382">
+  <w:latentStyles w:defLockedState="0" w:defUIPriority="99" w:defSemiHidden="0" w:defUnhideWhenUsed="0" w:defQFormat="0" w:count="375">
     <w:lsdException w:name="Normal" w:uiPriority="0" w:qFormat="1"/>
     <w:lsdException w:name="heading 1" w:uiPriority="9" w:qFormat="1"/>
     <w:lsdException w:name="heading 2" w:semiHidden="1" w:uiPriority="9" w:unhideWhenUsed="1" w:qFormat="1"/>
@@ -8176,15 +8515,6 @@
     <w:lsdException w:name="Balloon Text" w:semiHidden="1" w:unhideWhenUsed="1"/>
     <w:lsdException w:name="Table Grid" w:uiPriority="39"/>
     <w:lsdException w:name="Table Theme" w:semiHidden="1" w:unhideWhenUsed="1"/>
-    <w:lsdException w:name="Note Level 1" w:semiHidden="1" w:unhideWhenUsed="1"/>
-    <w:lsdException w:name="Note Level 2" w:semiHidden="1" w:unhideWhenUsed="1"/>
-    <w:lsdException w:name="Note Level 3" w:semiHidden="1" w:unhideWhenUsed="1"/>
-    <w:lsdException w:name="Note Level 4" w:semiHidden="1" w:unhideWhenUsed="1"/>
-    <w:lsdException w:name="Note Level 5" w:semiHidden="1" w:unhideWhenUsed="1"/>
-    <w:lsdException w:name="Note Level 6" w:semiHidden="1" w:unhideWhenUsed="1"/>
-    <w:lsdException w:name="Note Level 7" w:semiHidden="1" w:unhideWhenUsed="1"/>
-    <w:lsdException w:name="Note Level 8" w:semiHidden="1" w:unhideWhenUsed="1"/>
-    <w:lsdException w:name="Note Level 9" w:semiHidden="1" w:unhideWhenUsed="1"/>
     <w:lsdException w:name="Placeholder Text" w:semiHidden="1"/>
     <w:lsdException w:name="No Spacing" w:uiPriority="1" w:qFormat="1"/>
     <w:lsdException w:name="Light Shading" w:uiPriority="60"/>
@@ -8792,7 +9122,7 @@
 </file>
 
 <file path=customXml/itemProps1.xml><?xml version="1.0" encoding="utf-8"?>
-<ds:datastoreItem xmlns:ds="http://schemas.openxmlformats.org/officeDocument/2006/customXml" ds:itemID="{A4F92F7C-E3F5-864D-A8BA-29DCEBAA6479}">
+<ds:datastoreItem xmlns:ds="http://schemas.openxmlformats.org/officeDocument/2006/customXml" ds:itemID="{B2F3F668-23EF-D346-9094-80203004F423}">
   <ds:schemaRefs>
     <ds:schemaRef ds:uri="http://schemas.openxmlformats.org/officeDocument/2006/bibliography"/>
   </ds:schemaRefs>

</xml_diff>

<commit_message>
D&D Feb 19 2018
</commit_message>
<xml_diff>
--- a/Eaglor/Hudson_Character_Sheet_Ext.docx
+++ b/Eaglor/Hudson_Character_Sheet_Ext.docx
@@ -1194,6 +1194,7 @@
       </w:r>
       <w:r>
         <w:rPr>
+          <w:rFonts w:cstheme="minorHAnsi"/>
           <w:color w:val="000000" w:themeColor="text1"/>
           <w:sz w:val="32"/>
           <w:szCs w:val="32"/>
@@ -1202,27 +1203,29 @@
       </w:r>
       <w:r>
         <w:rPr>
-          <w:rFonts w:ascii="Times New Roman" w:eastAsia="Times New Roman" w:hAnsi="Times New Roman" w:cs="Times New Roman"/>
-        </w:rPr>
-        <w:t>On your first turn during combat, you have advantage on attack rolls against creatures that have not yet acted</w:t>
-      </w:r>
-      <w:r>
-        <w:rPr>
-          <w:rFonts w:ascii="Times New Roman" w:eastAsia="Times New Roman" w:hAnsi="Times New Roman" w:cs="Times New Roman"/>
-        </w:rPr>
-        <w:t xml:space="preserve"> </w:t>
-      </w:r>
-      <w:r>
-        <w:rPr>
+          <w:rFonts w:eastAsia="Times New Roman" w:cstheme="minorHAnsi"/>
+        </w:rPr>
+        <w:t xml:space="preserve">On your first turn during combat, you have advantage on attack rolls against creatures that have not yet acted </w:t>
+      </w:r>
+      <w:r>
+        <w:rPr>
+          <w:rFonts w:cstheme="minorHAnsi"/>
           <w:color w:val="000000" w:themeColor="text1"/>
         </w:rPr>
         <w:t>/</w:t>
       </w:r>
       <w:r>
         <w:rPr>
-          <w:color w:val="000000" w:themeColor="text1"/>
-        </w:rPr>
-        <w:t xml:space="preserve"> Ignore difficult terrain / advantage on initiative rolls / </w:t>
+          <w:rFonts w:cstheme="minorHAnsi"/>
+          <w:color w:val="000000" w:themeColor="text1"/>
+        </w:rPr>
+        <w:t xml:space="preserve"> Ignore</w:t>
+      </w:r>
+      <w:r>
+        <w:rPr>
+          <w:color w:val="000000" w:themeColor="text1"/>
+        </w:rPr>
+        <w:t xml:space="preserve"> difficult terrain / advantage on initiative rolls / </w:t>
       </w:r>
       <w:r>
         <w:rPr>
@@ -3024,6 +3027,13 @@
         </w:rPr>
         <w:t>King of Thrash</w:t>
       </w:r>
+      <w:r>
+        <w:rPr>
+          <w:b/>
+          <w:color w:val="5B9BD5" w:themeColor="accent1"/>
+        </w:rPr>
+        <w:t xml:space="preserve">. Icarus has my other sending stone. </w:t>
+      </w:r>
     </w:p>
     <w:p>
       <w:pPr>
@@ -3503,19 +3513,8 @@
           <w:sz w:val="28"/>
           <w:szCs w:val="28"/>
         </w:rPr>
-        <w:t>Cloak of B</w:t>
-      </w:r>
-      <w:r>
-        <w:rPr>
-          <w:b/>
-          <w:color w:val="ED7D31" w:themeColor="accent2"/>
-          <w:sz w:val="28"/>
-          <w:szCs w:val="28"/>
-        </w:rPr>
-        <w:t>illowing:</w:t>
-      </w:r>
-      <w:bookmarkStart w:id="0" w:name="_GoBack"/>
-      <w:bookmarkEnd w:id="0"/>
+        <w:t>Cloak of Billowing:</w:t>
+      </w:r>
       <w:r>
         <w:rPr>
           <w:b/>
@@ -3610,7 +3609,16 @@
           <w:sz w:val="36"/>
           <w:szCs w:val="36"/>
         </w:rPr>
-        <w:t xml:space="preserve">Bag of holding (small): </w:t>
+        <w:t>Bag of holding (Large</w:t>
+      </w:r>
+      <w:r>
+        <w:rPr>
+          <w:b/>
+          <w:color w:val="C45911" w:themeColor="accent2" w:themeShade="BF"/>
+          <w:sz w:val="36"/>
+          <w:szCs w:val="36"/>
+        </w:rPr>
+        <w:t xml:space="preserve">): </w:t>
       </w:r>
     </w:p>
     <w:p>
@@ -3637,56 +3645,6 @@
           <w:sz w:val="28"/>
           <w:szCs w:val="28"/>
         </w:rPr>
-        <w:t xml:space="preserve">Medical </w:t>
-      </w:r>
-      <w:r>
-        <w:rPr>
-          <w:b/>
-          <w:color w:val="ED7D31" w:themeColor="accent2"/>
-          <w:sz w:val="28"/>
-          <w:szCs w:val="28"/>
-        </w:rPr>
-        <w:t>Kit</w:t>
-      </w:r>
-      <w:r>
-        <w:rPr>
-          <w:b/>
-          <w:color w:val="ED7D31" w:themeColor="accent2"/>
-          <w:sz w:val="28"/>
-          <w:szCs w:val="28"/>
-        </w:rPr>
-        <w:t>:</w:t>
-      </w:r>
-    </w:p>
-    <w:p>
-      <w:pPr>
-        <w:ind w:left="720"/>
-        <w:rPr>
-          <w:b/>
-          <w:color w:val="ED7D31" w:themeColor="accent2"/>
-          <w:sz w:val="28"/>
-          <w:szCs w:val="28"/>
-        </w:rPr>
-      </w:pPr>
-    </w:p>
-    <w:p>
-      <w:pPr>
-        <w:ind w:left="720"/>
-        <w:rPr>
-          <w:b/>
-          <w:color w:val="ED7D31" w:themeColor="accent2"/>
-          <w:sz w:val="28"/>
-          <w:szCs w:val="28"/>
-        </w:rPr>
-      </w:pPr>
-      <w:r>
-        <w:rPr>
-          <w:b/>
-          <w:color w:val="ED7D31" w:themeColor="accent2"/>
-          <w:sz w:val="28"/>
-          <w:szCs w:val="28"/>
-        </w:rPr>
-        <w:lastRenderedPageBreak/>
         <w:t>9</w:t>
       </w:r>
       <w:r>
@@ -3713,6 +3671,7 @@
         <w:rPr>
           <w:color w:val="ED7D31" w:themeColor="accent2"/>
         </w:rPr>
+        <w:lastRenderedPageBreak/>
         <w:tab/>
       </w:r>
     </w:p>
@@ -3999,11 +3958,175 @@
     </w:p>
     <w:p>
       <w:pPr>
+        <w:rPr>
+          <w:color w:val="000000" w:themeColor="text1"/>
+        </w:rPr>
+      </w:pPr>
+    </w:p>
+    <w:p>
+      <w:pPr>
+        <w:rPr>
+          <w:b/>
+          <w:color w:val="C45911" w:themeColor="accent2" w:themeShade="BF"/>
+        </w:rPr>
+      </w:pPr>
+      <w:r>
+        <w:rPr>
+          <w:b/>
+          <w:color w:val="C45911" w:themeColor="accent2" w:themeShade="BF"/>
+          <w:sz w:val="40"/>
+          <w:szCs w:val="40"/>
+        </w:rPr>
+        <w:t>Extra Items:</w:t>
+      </w:r>
+    </w:p>
+    <w:p>
+      <w:pPr>
+        <w:rPr>
+          <w:color w:val="000000" w:themeColor="text1"/>
+        </w:rPr>
+      </w:pPr>
+    </w:p>
+    <w:p>
+      <w:pPr>
         <w:ind w:left="720"/>
         <w:rPr>
           <w:color w:val="000000" w:themeColor="text1"/>
         </w:rPr>
       </w:pPr>
+      <w:r>
+        <w:rPr>
+          <w:color w:val="000000" w:themeColor="text1"/>
+        </w:rPr>
+        <w:t xml:space="preserve">(X) </w:t>
+      </w:r>
+      <w:r>
+        <w:rPr>
+          <w:b/>
+          <w:color w:val="ED7D31" w:themeColor="accent2"/>
+          <w:sz w:val="28"/>
+          <w:szCs w:val="28"/>
+        </w:rPr>
+        <w:t>Small coin</w:t>
+      </w:r>
+      <w:r>
+        <w:rPr>
+          <w:b/>
+          <w:color w:val="ED7D31" w:themeColor="accent2"/>
+          <w:sz w:val="28"/>
+          <w:szCs w:val="28"/>
+        </w:rPr>
+        <w:t>:</w:t>
+      </w:r>
+      <w:r>
+        <w:rPr>
+          <w:color w:val="ED7D31" w:themeColor="accent2"/>
+        </w:rPr>
+        <w:t xml:space="preserve"> </w:t>
+      </w:r>
+      <w:r>
+        <w:rPr>
+          <w:color w:val="000000" w:themeColor="text1"/>
+        </w:rPr>
+        <w:t>a</w:t>
+      </w:r>
+      <w:r>
+        <w:rPr>
+          <w:color w:val="000000" w:themeColor="text1"/>
+        </w:rPr>
+        <w:t xml:space="preserve"> small coin</w:t>
+      </w:r>
+      <w:r>
+        <w:rPr>
+          <w:color w:val="000000" w:themeColor="text1"/>
+        </w:rPr>
+        <w:t xml:space="preserve"> material similar to the marbles</w:t>
+      </w:r>
+      <w:r>
+        <w:rPr>
+          <w:color w:val="000000" w:themeColor="text1"/>
+        </w:rPr>
+        <w:t xml:space="preserve"> of the N</w:t>
+      </w:r>
+      <w:r>
+        <w:rPr>
+          <w:color w:val="000000" w:themeColor="text1"/>
+        </w:rPr>
+        <w:t>ebulin</w:t>
+      </w:r>
+      <w:r>
+        <w:rPr>
+          <w:color w:val="000000" w:themeColor="text1"/>
+        </w:rPr>
+        <w:t xml:space="preserve"> (it has a strange green tint to it):</w:t>
+      </w:r>
+      <w:r>
+        <w:rPr>
+          <w:color w:val="000000" w:themeColor="text1"/>
+        </w:rPr>
+        <w:t xml:space="preserve"> </w:t>
+      </w:r>
+    </w:p>
+    <w:p>
+      <w:pPr>
+        <w:rPr>
+          <w:color w:val="000000" w:themeColor="text1"/>
+        </w:rPr>
+      </w:pPr>
+    </w:p>
+    <w:p>
+      <w:pPr>
+        <w:ind w:firstLine="720"/>
+        <w:rPr>
+          <w:color w:val="000000" w:themeColor="text1"/>
+        </w:rPr>
+      </w:pPr>
+      <w:r>
+        <w:rPr>
+          <w:color w:val="000000" w:themeColor="text1"/>
+        </w:rPr>
+        <w:t xml:space="preserve">(X) </w:t>
+      </w:r>
+      <w:r>
+        <w:rPr>
+          <w:b/>
+          <w:color w:val="ED7D31" w:themeColor="accent2"/>
+          <w:sz w:val="28"/>
+          <w:szCs w:val="28"/>
+        </w:rPr>
+        <w:t>Drawing:</w:t>
+      </w:r>
+      <w:r>
+        <w:rPr>
+          <w:color w:val="000000" w:themeColor="text1"/>
+        </w:rPr>
+        <w:t xml:space="preserve"> a s</w:t>
+      </w:r>
+      <w:r>
+        <w:rPr>
+          <w:color w:val="000000" w:themeColor="text1"/>
+        </w:rPr>
+        <w:t>mall set of drawings of all us in the party</w:t>
+      </w:r>
+      <w:r>
+        <w:rPr>
+          <w:color w:val="000000" w:themeColor="text1"/>
+        </w:rPr>
+        <w:t xml:space="preserve"> (law wanted pictures)</w:t>
+      </w:r>
+      <w:r>
+        <w:rPr>
+          <w:color w:val="000000" w:themeColor="text1"/>
+        </w:rPr>
+        <w:t xml:space="preserve">: </w:t>
+      </w:r>
+    </w:p>
+    <w:p>
+      <w:pPr>
+        <w:rPr>
+          <w:color w:val="000000" w:themeColor="text1"/>
+        </w:rPr>
+      </w:pPr>
     </w:p>
     <w:p>
       <w:pPr>
@@ -4013,12 +4136,444 @@
         </w:rPr>
       </w:pPr>
       <w:r>
+        <w:rPr>
+          <w:color w:val="000000" w:themeColor="text1"/>
+        </w:rPr>
+        <w:t xml:space="preserve">(X) </w:t>
+      </w:r>
+      <w:bookmarkStart w:id="0" w:name="_GoBack"/>
+      <w:bookmarkEnd w:id="0"/>
+      <w:r>
+        <w:rPr>
+          <w:b/>
+          <w:color w:val="ED7D31" w:themeColor="accent2"/>
+          <w:sz w:val="28"/>
+          <w:szCs w:val="28"/>
+        </w:rPr>
+        <w:t>Obelisk:</w:t>
+      </w:r>
+      <w:r>
+        <w:rPr>
+          <w:b/>
+          <w:color w:val="ED7D31" w:themeColor="accent2"/>
+          <w:sz w:val="28"/>
+          <w:szCs w:val="28"/>
+        </w:rPr>
+        <w:t xml:space="preserve"> </w:t>
+      </w:r>
+      <w:r>
+        <w:rPr>
+          <w:color w:val="000000" w:themeColor="text1"/>
+        </w:rPr>
+        <w:t>They are portal stones that link one place to another. They have connections to many planes. They are vaguely connected to each other.</w:t>
+      </w:r>
+      <w:r>
+        <w:rPr>
+          <w:b/>
+          <w:color w:val="000000" w:themeColor="text1"/>
+          <w:sz w:val="28"/>
+          <w:szCs w:val="28"/>
+        </w:rPr>
+        <w:t xml:space="preserve"> </w:t>
+      </w:r>
+    </w:p>
+    <w:p>
+      <w:pPr>
+        <w:rPr>
+          <w:color w:val="000000" w:themeColor="text1"/>
+        </w:rPr>
+      </w:pPr>
+    </w:p>
+    <w:p>
+      <w:pPr>
+        <w:ind w:left="720"/>
+        <w:rPr>
+          <w:b/>
+          <w:color w:val="000000" w:themeColor="text1"/>
+          <w:sz w:val="28"/>
+          <w:szCs w:val="28"/>
+        </w:rPr>
+      </w:pPr>
+      <w:r>
+        <w:rPr>
+          <w:b/>
+          <w:color w:val="ED7D31" w:themeColor="accent2"/>
+          <w:sz w:val="28"/>
+          <w:szCs w:val="28"/>
+        </w:rPr>
+        <w:t>Obelisk</w:t>
+      </w:r>
+      <w:r>
+        <w:rPr>
+          <w:b/>
+          <w:color w:val="ED7D31" w:themeColor="accent2"/>
+          <w:sz w:val="28"/>
+          <w:szCs w:val="28"/>
+        </w:rPr>
+        <w:t>s</w:t>
+      </w:r>
+      <w:r>
+        <w:rPr>
+          <w:b/>
+          <w:color w:val="ED7D31" w:themeColor="accent2"/>
+          <w:sz w:val="28"/>
+          <w:szCs w:val="28"/>
+        </w:rPr>
+        <w:t xml:space="preserve"> in Courtyard</w:t>
+      </w:r>
+      <w:r>
+        <w:rPr>
+          <w:b/>
+          <w:color w:val="ED7D31" w:themeColor="accent2"/>
+          <w:sz w:val="28"/>
+          <w:szCs w:val="28"/>
+        </w:rPr>
+        <w:t xml:space="preserve">: </w:t>
+      </w:r>
+      <w:r>
+        <w:rPr>
+          <w:color w:val="000000" w:themeColor="text1"/>
+          <w:sz w:val="22"/>
+          <w:szCs w:val="22"/>
+        </w:rPr>
+        <w:t xml:space="preserve">Void </w:t>
+      </w:r>
+      <w:r>
+        <w:rPr>
+          <w:color w:val="000000" w:themeColor="text1"/>
+          <w:sz w:val="22"/>
+          <w:szCs w:val="22"/>
+        </w:rPr>
+        <w:t>and C</w:t>
+      </w:r>
+      <w:r>
+        <w:rPr>
+          <w:color w:val="000000" w:themeColor="text1"/>
+          <w:sz w:val="22"/>
+          <w:szCs w:val="22"/>
+        </w:rPr>
+        <w:t>onjuration magic</w:t>
+      </w:r>
+      <w:r>
+        <w:rPr>
+          <w:color w:val="000000" w:themeColor="text1"/>
+          <w:sz w:val="22"/>
+          <w:szCs w:val="22"/>
+        </w:rPr>
+        <w:t xml:space="preserve"> </w:t>
+      </w:r>
+      <w:r>
+        <w:rPr>
+          <w:color w:val="000000" w:themeColor="text1"/>
+          <w:sz w:val="22"/>
+          <w:szCs w:val="22"/>
+        </w:rPr>
+        <w:t>there is a thing about an inch beneath the ground in the center of the triangle of Obelisks focused in the school of Evocation.</w:t>
+      </w:r>
+      <w:r>
+        <w:rPr>
+          <w:b/>
+          <w:color w:val="000000" w:themeColor="text1"/>
+          <w:sz w:val="28"/>
+          <w:szCs w:val="28"/>
+        </w:rPr>
+        <w:t xml:space="preserve"> </w:t>
+      </w:r>
+    </w:p>
+    <w:p>
+      <w:pPr>
+        <w:ind w:left="720"/>
+        <w:rPr>
+          <w:color w:val="000000" w:themeColor="text1"/>
+        </w:rPr>
+      </w:pPr>
+    </w:p>
+    <w:p>
+      <w:pPr>
+        <w:ind w:left="720"/>
+        <w:rPr>
+          <w:color w:val="000000" w:themeColor="text1"/>
+        </w:rPr>
+      </w:pPr>
+      <w:r>
+        <w:rPr>
+          <w:b/>
+          <w:color w:val="ED7D31" w:themeColor="accent2"/>
+          <w:sz w:val="28"/>
+          <w:szCs w:val="28"/>
+        </w:rPr>
+        <w:t>Gems:</w:t>
+      </w:r>
+      <w:r>
+        <w:rPr>
+          <w:b/>
+          <w:color w:val="ED7D31" w:themeColor="accent2"/>
+          <w:sz w:val="28"/>
+          <w:szCs w:val="28"/>
+        </w:rPr>
+        <w:t xml:space="preserve"> </w:t>
+      </w:r>
+      <w:r>
+        <w:rPr>
+          <w:color w:val="000000" w:themeColor="text1"/>
+        </w:rPr>
+        <w:t xml:space="preserve">These came out of my wand and hit the ghost. </w:t>
+      </w:r>
+    </w:p>
+    <w:p>
+      <w:pPr>
+        <w:ind w:left="720"/>
+        <w:rPr>
+          <w:color w:val="000000" w:themeColor="text1"/>
+        </w:rPr>
+      </w:pPr>
+    </w:p>
+    <w:p>
+      <w:pPr>
+        <w:rPr>
+          <w:b/>
+          <w:color w:val="7F7F7F" w:themeColor="text1" w:themeTint="80"/>
+          <w:sz w:val="40"/>
+          <w:szCs w:val="40"/>
+        </w:rPr>
+      </w:pPr>
+      <w:r>
+        <w:rPr>
+          <w:b/>
+          <w:color w:val="7F7F7F" w:themeColor="text1" w:themeTint="80"/>
+          <w:sz w:val="40"/>
+          <w:szCs w:val="40"/>
+        </w:rPr>
+        <w:t>Tool Kits</w:t>
+      </w:r>
+      <w:r>
+        <w:rPr>
+          <w:b/>
+          <w:color w:val="7F7F7F" w:themeColor="text1" w:themeTint="80"/>
+          <w:sz w:val="40"/>
+          <w:szCs w:val="40"/>
+        </w:rPr>
+        <w:t>:</w:t>
+      </w:r>
+    </w:p>
+    <w:p>
+      <w:pPr>
+        <w:rPr>
+          <w:b/>
+          <w:color w:val="C45911" w:themeColor="accent2" w:themeShade="BF"/>
+          <w:sz w:val="40"/>
+          <w:szCs w:val="40"/>
+        </w:rPr>
+      </w:pPr>
+      <w:r>
+        <w:rPr>
+          <w:b/>
+          <w:color w:val="C45911" w:themeColor="accent2" w:themeShade="BF"/>
+          <w:sz w:val="40"/>
+          <w:szCs w:val="40"/>
+        </w:rPr>
+        <w:tab/>
+      </w:r>
+    </w:p>
+    <w:p>
+      <w:pPr>
+        <w:ind w:left="720"/>
+        <w:rPr>
+          <w:color w:val="000000" w:themeColor="text1"/>
+        </w:rPr>
+      </w:pPr>
+      <w:r>
+        <w:rPr>
+          <w:b/>
+          <w:color w:val="AEAAAA" w:themeColor="background2" w:themeShade="BF"/>
+          <w:sz w:val="28"/>
+          <w:szCs w:val="28"/>
+        </w:rPr>
+        <w:t xml:space="preserve">Cartographers Tools: </w:t>
+      </w:r>
+      <w:r>
+        <w:rPr>
+          <w:color w:val="000000" w:themeColor="text1"/>
+        </w:rPr>
+        <w:t>Quill, Ink,</w:t>
+      </w:r>
+      <w:r>
+        <w:rPr>
+          <w:color w:val="000000" w:themeColor="text1"/>
+        </w:rPr>
+        <w:t xml:space="preserve"> Water Resistant</w:t>
+      </w:r>
+      <w:r>
+        <w:rPr>
+          <w:color w:val="000000" w:themeColor="text1"/>
+        </w:rPr>
+        <w:t xml:space="preserve"> Parchment, </w:t>
+      </w:r>
+      <w:r>
+        <w:rPr>
+          <w:color w:val="000000" w:themeColor="text1"/>
+        </w:rPr>
+        <w:t>Pair of Compasses</w:t>
+      </w:r>
+      <w:r>
+        <w:rPr>
+          <w:color w:val="000000" w:themeColor="text1"/>
+        </w:rPr>
+        <w:t xml:space="preserve">, </w:t>
+      </w:r>
+      <w:r>
+        <w:rPr>
+          <w:color w:val="000000" w:themeColor="text1"/>
+        </w:rPr>
+        <w:t xml:space="preserve">Calipers, Ruler. </w:t>
+      </w:r>
+    </w:p>
+    <w:p>
+      <w:pPr>
+        <w:ind w:left="720"/>
+        <w:rPr>
+          <w:color w:val="000000" w:themeColor="text1"/>
+        </w:rPr>
+      </w:pPr>
+    </w:p>
+    <w:p>
+      <w:pPr>
+        <w:ind w:left="720"/>
+        <w:rPr>
+          <w:color w:val="000000" w:themeColor="text1"/>
+        </w:rPr>
+      </w:pPr>
+      <w:r>
+        <w:rPr>
+          <w:b/>
+          <w:color w:val="AEAAAA" w:themeColor="background2" w:themeShade="BF"/>
+          <w:sz w:val="28"/>
+          <w:szCs w:val="28"/>
+        </w:rPr>
+        <w:t>Medical Kit</w:t>
+      </w:r>
+      <w:r>
+        <w:rPr>
+          <w:b/>
+          <w:color w:val="AEAAAA" w:themeColor="background2" w:themeShade="BF"/>
+          <w:sz w:val="28"/>
+          <w:szCs w:val="28"/>
+        </w:rPr>
+        <w:t>:</w:t>
+      </w:r>
+      <w:r>
+        <w:rPr>
+          <w:b/>
+          <w:color w:val="AEAAAA" w:themeColor="background2" w:themeShade="BF"/>
+          <w:sz w:val="28"/>
+          <w:szCs w:val="28"/>
+        </w:rPr>
+        <w:t xml:space="preserve"> </w:t>
+      </w:r>
+      <w:r>
+        <w:rPr>
+          <w:color w:val="000000" w:themeColor="text1"/>
+        </w:rPr>
+        <w:t>B</w:t>
+      </w:r>
+      <w:r>
+        <w:rPr>
+          <w:color w:val="000000" w:themeColor="text1"/>
+        </w:rPr>
+        <w:t xml:space="preserve">andages, </w:t>
+      </w:r>
+      <w:r>
+        <w:rPr>
+          <w:color w:val="000000" w:themeColor="text1"/>
+        </w:rPr>
+        <w:t>Salves, and S</w:t>
+      </w:r>
+      <w:r>
+        <w:rPr>
+          <w:color w:val="000000" w:themeColor="text1"/>
+        </w:rPr>
+        <w:t xml:space="preserve">plints. The kit has </w:t>
+      </w:r>
+      <w:r>
+        <w:rPr>
+          <w:color w:val="000000" w:themeColor="text1"/>
+        </w:rPr>
+        <w:t>9</w:t>
+      </w:r>
+      <w:r>
+        <w:rPr>
+          <w:color w:val="000000" w:themeColor="text1"/>
+        </w:rPr>
+        <w:t xml:space="preserve"> uses</w:t>
+      </w:r>
+      <w:r>
+        <w:rPr>
+          <w:color w:val="000000" w:themeColor="text1"/>
+        </w:rPr>
+        <w:t xml:space="preserve"> left</w:t>
+      </w:r>
+      <w:r>
+        <w:rPr>
+          <w:color w:val="000000" w:themeColor="text1"/>
+        </w:rPr>
+        <w:t>.</w:t>
+      </w:r>
+    </w:p>
+    <w:p>
+      <w:pPr>
+        <w:ind w:left="720"/>
+        <w:rPr>
+          <w:color w:val="000000" w:themeColor="text1"/>
+        </w:rPr>
+      </w:pPr>
+    </w:p>
+    <w:p>
+      <w:pPr>
+        <w:ind w:left="720"/>
         <w:rPr>
           <w:b/>
           <w:color w:val="70AD47" w:themeColor="accent6"/>
           <w:sz w:val="36"/>
           <w:szCs w:val="36"/>
         </w:rPr>
+      </w:pPr>
+    </w:p>
+    <w:p>
+      <w:pPr>
+        <w:ind w:left="720"/>
+        <w:rPr>
+          <w:b/>
+          <w:color w:val="70AD47" w:themeColor="accent6"/>
+          <w:sz w:val="36"/>
+          <w:szCs w:val="36"/>
+        </w:rPr>
+      </w:pPr>
+    </w:p>
+    <w:p>
+      <w:pPr>
+        <w:ind w:left="720"/>
+        <w:rPr>
+          <w:b/>
+          <w:color w:val="70AD47" w:themeColor="accent6"/>
+          <w:sz w:val="36"/>
+          <w:szCs w:val="36"/>
+        </w:rPr>
+      </w:pPr>
+    </w:p>
+    <w:p>
+      <w:pPr>
+        <w:ind w:left="720"/>
+        <w:rPr>
+          <w:color w:val="000000" w:themeColor="text1"/>
+        </w:rPr>
+      </w:pPr>
+      <w:r>
+        <w:rPr>
+          <w:b/>
+          <w:color w:val="70AD47" w:themeColor="accent6"/>
+          <w:sz w:val="36"/>
+          <w:szCs w:val="36"/>
+        </w:rPr>
         <w:t>Magic Potions:</w:t>
       </w:r>
       <w:r>
@@ -4092,394 +4647,130 @@
     </w:p>
     <w:p>
       <w:pPr>
-        <w:ind w:firstLine="720"/>
-        <w:rPr>
-          <w:color w:val="000000" w:themeColor="text1"/>
-        </w:rPr>
-      </w:pPr>
-    </w:p>
-    <w:p>
-      <w:pPr>
-        <w:rPr>
-          <w:b/>
-          <w:color w:val="C45911" w:themeColor="accent2" w:themeShade="BF"/>
-        </w:rPr>
-      </w:pPr>
-      <w:r>
-        <w:rPr>
-          <w:b/>
-          <w:color w:val="C45911" w:themeColor="accent2" w:themeShade="BF"/>
-          <w:sz w:val="40"/>
-          <w:szCs w:val="40"/>
-        </w:rPr>
-        <w:t>Extra Items:</w:t>
-      </w:r>
-    </w:p>
-    <w:p>
-      <w:pPr>
-        <w:rPr>
-          <w:color w:val="000000" w:themeColor="text1"/>
-        </w:rPr>
-      </w:pPr>
-    </w:p>
-    <w:p>
-      <w:pPr>
-        <w:ind w:left="720"/>
-        <w:rPr>
-          <w:color w:val="000000" w:themeColor="text1"/>
-        </w:rPr>
-      </w:pPr>
-      <w:r>
-        <w:rPr>
-          <w:color w:val="000000" w:themeColor="text1"/>
-        </w:rPr>
-        <w:t xml:space="preserve">(X) </w:t>
-      </w:r>
-      <w:r>
-        <w:rPr>
-          <w:b/>
-          <w:color w:val="ED7D31" w:themeColor="accent2"/>
-          <w:sz w:val="28"/>
-          <w:szCs w:val="28"/>
-        </w:rPr>
-        <w:t>Small coin</w:t>
-      </w:r>
-      <w:r>
-        <w:rPr>
-          <w:b/>
-          <w:color w:val="ED7D31" w:themeColor="accent2"/>
-          <w:sz w:val="28"/>
-          <w:szCs w:val="28"/>
-        </w:rPr>
-        <w:t>:</w:t>
-      </w:r>
-      <w:r>
-        <w:rPr>
-          <w:color w:val="ED7D31" w:themeColor="accent2"/>
-        </w:rPr>
-        <w:t xml:space="preserve"> </w:t>
-      </w:r>
-      <w:r>
-        <w:rPr>
-          <w:color w:val="000000" w:themeColor="text1"/>
-        </w:rPr>
-        <w:t>a</w:t>
-      </w:r>
-      <w:r>
-        <w:rPr>
-          <w:color w:val="000000" w:themeColor="text1"/>
-        </w:rPr>
-        <w:t xml:space="preserve"> small coin</w:t>
-      </w:r>
-      <w:r>
-        <w:rPr>
-          <w:color w:val="000000" w:themeColor="text1"/>
-        </w:rPr>
-        <w:t xml:space="preserve"> material similar to the marbles</w:t>
-      </w:r>
-      <w:r>
-        <w:rPr>
-          <w:color w:val="000000" w:themeColor="text1"/>
-        </w:rPr>
-        <w:t xml:space="preserve"> of the N</w:t>
-      </w:r>
-      <w:r>
-        <w:rPr>
-          <w:color w:val="000000" w:themeColor="text1"/>
-        </w:rPr>
-        <w:t>ebulin</w:t>
-      </w:r>
-      <w:r>
-        <w:rPr>
-          <w:color w:val="000000" w:themeColor="text1"/>
-        </w:rPr>
-        <w:t xml:space="preserve"> (it has a strange green tint to it):</w:t>
-      </w:r>
-      <w:r>
-        <w:rPr>
-          <w:color w:val="000000" w:themeColor="text1"/>
-        </w:rPr>
-        <w:t xml:space="preserve"> </w:t>
-      </w:r>
-    </w:p>
-    <w:p>
-      <w:pPr>
-        <w:rPr>
-          <w:color w:val="000000" w:themeColor="text1"/>
-        </w:rPr>
-      </w:pPr>
-    </w:p>
-    <w:p>
-      <w:pPr>
-        <w:ind w:firstLine="720"/>
-        <w:rPr>
-          <w:color w:val="000000" w:themeColor="text1"/>
-        </w:rPr>
-      </w:pPr>
-      <w:r>
-        <w:rPr>
-          <w:color w:val="000000" w:themeColor="text1"/>
-        </w:rPr>
-        <w:t xml:space="preserve">(X) </w:t>
-      </w:r>
-      <w:r>
-        <w:rPr>
-          <w:b/>
-          <w:color w:val="ED7D31" w:themeColor="accent2"/>
-          <w:sz w:val="28"/>
-          <w:szCs w:val="28"/>
-        </w:rPr>
-        <w:t>Drawing:</w:t>
-      </w:r>
-      <w:r>
-        <w:rPr>
-          <w:color w:val="000000" w:themeColor="text1"/>
-        </w:rPr>
-        <w:t xml:space="preserve"> a s</w:t>
-      </w:r>
-      <w:r>
-        <w:rPr>
-          <w:color w:val="000000" w:themeColor="text1"/>
-        </w:rPr>
-        <w:t>mall set of drawings of all us in the party</w:t>
-      </w:r>
-      <w:r>
-        <w:rPr>
-          <w:color w:val="000000" w:themeColor="text1"/>
-        </w:rPr>
-        <w:t xml:space="preserve"> (law wanted pictures)</w:t>
-      </w:r>
-      <w:r>
-        <w:rPr>
-          <w:color w:val="000000" w:themeColor="text1"/>
-        </w:rPr>
-        <w:t xml:space="preserve">: </w:t>
-      </w:r>
-    </w:p>
-    <w:p>
-      <w:pPr>
-        <w:rPr>
-          <w:color w:val="000000" w:themeColor="text1"/>
-        </w:rPr>
-      </w:pPr>
-    </w:p>
-    <w:p>
-      <w:pPr>
-        <w:ind w:firstLine="720"/>
-        <w:rPr>
-          <w:color w:val="000000" w:themeColor="text1"/>
-        </w:rPr>
-      </w:pPr>
-      <w:r>
-        <w:rPr>
-          <w:color w:val="000000" w:themeColor="text1"/>
-        </w:rPr>
-        <w:t xml:space="preserve">(X) </w:t>
-      </w:r>
-      <w:r>
-        <w:rPr>
-          <w:b/>
-          <w:color w:val="ED7D31" w:themeColor="accent2"/>
-          <w:sz w:val="28"/>
-          <w:szCs w:val="28"/>
-        </w:rPr>
-        <w:t>Obelisk:</w:t>
-      </w:r>
-    </w:p>
-    <w:p>
-      <w:pPr>
-        <w:rPr>
-          <w:color w:val="000000" w:themeColor="text1"/>
-        </w:rPr>
-      </w:pPr>
-    </w:p>
-    <w:p>
-      <w:pPr>
-        <w:ind w:left="720"/>
-        <w:rPr>
-          <w:b/>
-          <w:color w:val="000000" w:themeColor="text1"/>
-          <w:sz w:val="28"/>
-          <w:szCs w:val="28"/>
-        </w:rPr>
-      </w:pPr>
-      <w:r>
-        <w:rPr>
-          <w:b/>
-          <w:color w:val="ED7D31" w:themeColor="accent2"/>
-          <w:sz w:val="28"/>
-          <w:szCs w:val="28"/>
-        </w:rPr>
-        <w:t>Obelisk</w:t>
-      </w:r>
-      <w:r>
-        <w:rPr>
-          <w:b/>
-          <w:color w:val="ED7D31" w:themeColor="accent2"/>
-          <w:sz w:val="28"/>
-          <w:szCs w:val="28"/>
-        </w:rPr>
-        <w:t>s</w:t>
-      </w:r>
-      <w:r>
-        <w:rPr>
-          <w:b/>
-          <w:color w:val="ED7D31" w:themeColor="accent2"/>
-          <w:sz w:val="28"/>
-          <w:szCs w:val="28"/>
-        </w:rPr>
-        <w:t xml:space="preserve"> in Courtyard</w:t>
-      </w:r>
-      <w:r>
-        <w:rPr>
-          <w:b/>
-          <w:color w:val="ED7D31" w:themeColor="accent2"/>
-          <w:sz w:val="28"/>
-          <w:szCs w:val="28"/>
-        </w:rPr>
-        <w:t xml:space="preserve">: </w:t>
-      </w:r>
-      <w:r>
-        <w:rPr>
-          <w:color w:val="000000" w:themeColor="text1"/>
-          <w:sz w:val="22"/>
-          <w:szCs w:val="22"/>
-        </w:rPr>
-        <w:t xml:space="preserve">Void </w:t>
-      </w:r>
-      <w:r>
-        <w:rPr>
-          <w:color w:val="000000" w:themeColor="text1"/>
-          <w:sz w:val="22"/>
-          <w:szCs w:val="22"/>
-        </w:rPr>
-        <w:t>and C</w:t>
-      </w:r>
-      <w:r>
-        <w:rPr>
-          <w:color w:val="000000" w:themeColor="text1"/>
-          <w:sz w:val="22"/>
-          <w:szCs w:val="22"/>
-        </w:rPr>
-        <w:t>onjuration magic</w:t>
-      </w:r>
-      <w:r>
-        <w:rPr>
-          <w:color w:val="000000" w:themeColor="text1"/>
-          <w:sz w:val="22"/>
-          <w:szCs w:val="22"/>
-        </w:rPr>
-        <w:t xml:space="preserve"> </w:t>
-      </w:r>
-      <w:r>
-        <w:rPr>
-          <w:color w:val="000000" w:themeColor="text1"/>
-          <w:sz w:val="22"/>
-          <w:szCs w:val="22"/>
-        </w:rPr>
-        <w:t>there is a thing about an inch beneath the ground in the center of the triangle of Obelisks focused in the school of Evocation.</w:t>
-      </w:r>
-      <w:r>
-        <w:rPr>
-          <w:b/>
-          <w:color w:val="000000" w:themeColor="text1"/>
-          <w:sz w:val="28"/>
-          <w:szCs w:val="28"/>
-        </w:rPr>
-        <w:t xml:space="preserve"> </w:t>
-      </w:r>
-    </w:p>
-    <w:p>
-      <w:pPr>
-        <w:ind w:left="720"/>
-        <w:rPr>
-          <w:color w:val="000000" w:themeColor="text1"/>
-        </w:rPr>
-      </w:pPr>
-    </w:p>
-    <w:p>
-      <w:pPr>
-        <w:ind w:left="720"/>
-        <w:rPr>
-          <w:color w:val="000000" w:themeColor="text1"/>
-        </w:rPr>
-      </w:pPr>
-      <w:r>
-        <w:rPr>
-          <w:b/>
-          <w:color w:val="ED7D31" w:themeColor="accent2"/>
-          <w:sz w:val="28"/>
-          <w:szCs w:val="28"/>
-        </w:rPr>
-        <w:t>Gems:</w:t>
-      </w:r>
-      <w:r>
-        <w:rPr>
-          <w:b/>
-          <w:color w:val="ED7D31" w:themeColor="accent2"/>
-          <w:sz w:val="28"/>
-          <w:szCs w:val="28"/>
-        </w:rPr>
-        <w:t xml:space="preserve"> </w:t>
-      </w:r>
-      <w:r>
-        <w:rPr>
-          <w:color w:val="000000" w:themeColor="text1"/>
-        </w:rPr>
-        <w:t xml:space="preserve">These came out of my wand and hit the ghost. </w:t>
-      </w:r>
-    </w:p>
-    <w:p>
-      <w:pPr>
-        <w:rPr>
-          <w:color w:val="000000" w:themeColor="text1"/>
-        </w:rPr>
-      </w:pPr>
-    </w:p>
-    <w:p>
-      <w:pPr>
-        <w:rPr>
-          <w:color w:val="000000" w:themeColor="text1"/>
-        </w:rPr>
-      </w:pPr>
-    </w:p>
-    <w:p>
-      <w:pPr>
-        <w:rPr>
-          <w:b/>
-        </w:rPr>
-      </w:pPr>
-    </w:p>
-    <w:p>
-      <w:pPr>
-        <w:rPr>
-          <w:b/>
-        </w:rPr>
-      </w:pPr>
-    </w:p>
-    <w:p>
-      <w:pPr>
-        <w:rPr>
-          <w:b/>
-        </w:rPr>
-      </w:pPr>
-    </w:p>
-    <w:p>
-      <w:pPr>
-        <w:rPr>
-          <w:b/>
-        </w:rPr>
-      </w:pPr>
-    </w:p>
-    <w:p/>
-    <w:p/>
-    <w:p>
-      <w:pPr>
-        <w:rPr>
-          <w:b/>
-          <w:color w:val="70AD47" w:themeColor="accent6"/>
-          <w:sz w:val="56"/>
-          <w:szCs w:val="56"/>
+        <w:ind w:left="720" w:firstLine="720"/>
+        <w:rPr>
+          <w:color w:val="000000" w:themeColor="text1"/>
+        </w:rPr>
+      </w:pPr>
+    </w:p>
+    <w:p>
+      <w:pPr>
+        <w:ind w:left="720" w:firstLine="720"/>
+        <w:rPr>
+          <w:color w:val="000000" w:themeColor="text1"/>
+        </w:rPr>
+      </w:pPr>
+      <w:r>
+        <w:rPr>
+          <w:b/>
+          <w:color w:val="000000" w:themeColor="text1"/>
+        </w:rPr>
+        <w:t xml:space="preserve">Potion of Healing: </w:t>
+      </w:r>
+      <w:r>
+        <w:rPr>
+          <w:color w:val="000000" w:themeColor="text1"/>
+        </w:rPr>
+        <w:t>3 left</w:t>
+      </w:r>
+    </w:p>
+    <w:p>
+      <w:pPr>
+        <w:ind w:left="720" w:firstLine="720"/>
+        <w:rPr>
+          <w:b/>
+          <w:color w:val="000000" w:themeColor="text1"/>
+        </w:rPr>
+      </w:pPr>
+    </w:p>
+    <w:p>
+      <w:pPr>
+        <w:ind w:left="720" w:firstLine="720"/>
+        <w:rPr>
+          <w:color w:val="000000" w:themeColor="text1"/>
+        </w:rPr>
+      </w:pPr>
+      <w:r>
+        <w:rPr>
+          <w:b/>
+          <w:color w:val="000000" w:themeColor="text1"/>
+        </w:rPr>
+        <w:t xml:space="preserve">Random Potion (that looks like the ocean): </w:t>
+      </w:r>
+      <w:r>
+        <w:rPr>
+          <w:color w:val="000000" w:themeColor="text1"/>
+        </w:rPr>
+        <w:t>1 left</w:t>
+      </w:r>
+    </w:p>
+    <w:p>
+      <w:pPr>
+        <w:ind w:left="1440"/>
+        <w:rPr>
+          <w:color w:val="000000" w:themeColor="text1"/>
+        </w:rPr>
+      </w:pPr>
+      <w:r>
+        <w:rPr>
+          <w:color w:val="000000" w:themeColor="text1"/>
+        </w:rPr>
+        <w:t xml:space="preserve">It lets </w:t>
+      </w:r>
+      <w:r>
+        <w:rPr>
+          <w:color w:val="000000" w:themeColor="text1"/>
+        </w:rPr>
+        <w:t>you</w:t>
+      </w:r>
+      <w:r>
+        <w:rPr>
+          <w:color w:val="000000" w:themeColor="text1"/>
+        </w:rPr>
+        <w:t xml:space="preserve"> breath</w:t>
+      </w:r>
+      <w:r>
+        <w:rPr>
+          <w:color w:val="000000" w:themeColor="text1"/>
+        </w:rPr>
+        <w:t>e</w:t>
+      </w:r>
+      <w:r>
+        <w:rPr>
+          <w:color w:val="000000" w:themeColor="text1"/>
+        </w:rPr>
+        <w:t xml:space="preserve"> under water for an hour +/- 30 minutes</w:t>
+      </w:r>
+      <w:r>
+        <w:rPr>
+          <w:color w:val="000000" w:themeColor="text1"/>
+        </w:rPr>
+        <w:t>,</w:t>
+      </w:r>
+      <w:r>
+        <w:rPr>
+          <w:color w:val="000000" w:themeColor="text1"/>
+        </w:rPr>
+        <w:t xml:space="preserve"> but you can’t </w:t>
+      </w:r>
+      <w:r>
+        <w:rPr>
+          <w:color w:val="000000" w:themeColor="text1"/>
+        </w:rPr>
+        <w:t>breathe</w:t>
+      </w:r>
+      <w:r>
+        <w:rPr>
+          <w:color w:val="000000" w:themeColor="text1"/>
+        </w:rPr>
+        <w:t xml:space="preserve"> air. </w:t>
+      </w:r>
+    </w:p>
+    <w:p>
+      <w:pPr>
+        <w:ind w:left="720" w:firstLine="720"/>
+        <w:rPr>
+          <w:color w:val="000000" w:themeColor="text1"/>
         </w:rPr>
       </w:pPr>
     </w:p>
@@ -4735,11 +5026,12 @@
           <w:sz w:val="32"/>
           <w:szCs w:val="32"/>
         </w:rPr>
-        <w:t>2</w:t>
-      </w:r>
-    </w:p>
-    <w:p>
-      <w:pPr>
+        <w:t>3</w:t>
+      </w:r>
+    </w:p>
+    <w:p>
+      <w:pPr>
+        <w:jc w:val="center"/>
         <w:rPr>
           <w:b/>
           <w:color w:val="ED7D31" w:themeColor="accent2"/>
@@ -4960,6 +5252,7 @@
           <w:szCs w:val="56"/>
           <w:u w:val="single"/>
         </w:rPr>
+        <w:lastRenderedPageBreak/>
         <w:t>_____________</w:t>
       </w:r>
       <w:r>
@@ -5089,10 +5382,15 @@
         <w:pStyle w:val="ListParagraph"/>
         <w:ind w:left="1440"/>
         <w:rPr>
-          <w:b/>
-          <w:color w:val="ED7D31" w:themeColor="accent2"/>
-        </w:rPr>
-      </w:pPr>
+          <w:color w:val="000000" w:themeColor="text1"/>
+        </w:rPr>
+      </w:pPr>
+      <w:r>
+        <w:rPr>
+          <w:color w:val="000000" w:themeColor="text1"/>
+        </w:rPr>
+        <w:t>• One Medium or smaller creature that you choose must succeed on a Strength saving throw or be pushed up to 5 feet away from you.</w:t>
+      </w:r>
     </w:p>
     <w:p>
       <w:pPr>
@@ -5106,41 +5404,8 @@
         <w:rPr>
           <w:color w:val="000000" w:themeColor="text1"/>
         </w:rPr>
-        <w:t>• One Medium or smaller creature that you choose must succeed on a Strength saving throw or be pushed up to 5 feet away from you.</w:t>
-      </w:r>
-    </w:p>
-    <w:p>
-      <w:pPr>
-        <w:pStyle w:val="ListParagraph"/>
-        <w:ind w:left="1440"/>
-        <w:rPr>
-          <w:color w:val="000000" w:themeColor="text1"/>
-        </w:rPr>
-      </w:pPr>
-    </w:p>
-    <w:p>
-      <w:pPr>
-        <w:pStyle w:val="ListParagraph"/>
-        <w:ind w:left="1440"/>
-        <w:rPr>
-          <w:color w:val="000000" w:themeColor="text1"/>
-        </w:rPr>
-      </w:pPr>
-      <w:r>
-        <w:rPr>
-          <w:color w:val="000000" w:themeColor="text1"/>
-        </w:rPr>
         <w:t>• You create a small blast of air capable of moving one object that is neither held nor carried and that weighs no more than 5 pounds. The object is pushed up to 10 feet away from you. It isn't pushed with enough force to cause damage.</w:t>
       </w:r>
-    </w:p>
-    <w:p>
-      <w:pPr>
-        <w:pStyle w:val="ListParagraph"/>
-        <w:ind w:left="1440"/>
-        <w:rPr>
-          <w:color w:val="000000" w:themeColor="text1"/>
-        </w:rPr>
-      </w:pPr>
     </w:p>
     <w:p>
       <w:pPr>
@@ -5280,24 +5545,115 @@
       <w:pPr>
         <w:pStyle w:val="ListParagraph"/>
         <w:numPr>
-          <w:ilvl w:val="0"/>
+          <w:ilvl w:val="1"/>
           <w:numId w:val="9"/>
         </w:numPr>
-        <w:rPr>
-          <w:b/>
-          <w:color w:val="385623" w:themeColor="accent6" w:themeShade="80"/>
-          <w:sz w:val="32"/>
-          <w:szCs w:val="32"/>
-        </w:rPr>
-      </w:pPr>
-      <w:r>
-        <w:rPr>
-          <w:b/>
-          <w:color w:val="385623" w:themeColor="accent6" w:themeShade="80"/>
-          <w:sz w:val="32"/>
-          <w:szCs w:val="32"/>
-        </w:rPr>
-        <w:t xml:space="preserve">First Level </w:t>
+      </w:pPr>
+      <w:r>
+        <w:rPr>
+          <w:b/>
+          <w:sz w:val="28"/>
+          <w:szCs w:val="28"/>
+        </w:rPr>
+        <w:t>Create Bonfire</w:t>
+      </w:r>
+      <w:r>
+        <w:rPr>
+          <w:b/>
+          <w:sz w:val="28"/>
+          <w:szCs w:val="28"/>
+        </w:rPr>
+        <w:t>-</w:t>
+      </w:r>
+      <w:r>
+        <w:rPr>
+          <w:b/>
+          <w:sz w:val="28"/>
+          <w:szCs w:val="28"/>
+        </w:rPr>
+        <w:t xml:space="preserve"> </w:t>
+      </w:r>
+      <w:r>
+        <w:rPr>
+          <w:b/>
+          <w:color w:val="70AD47" w:themeColor="accent6"/>
+          <w:sz w:val="28"/>
+          <w:szCs w:val="28"/>
+        </w:rPr>
+        <w:t>(</w:t>
+      </w:r>
+      <w:r>
+        <w:rPr>
+          <w:b/>
+          <w:color w:val="70AD47" w:themeColor="accent6"/>
+        </w:rPr>
+        <w:t xml:space="preserve">Casting </w:t>
+      </w:r>
+      <w:r>
+        <w:rPr>
+          <w:b/>
+          <w:color w:val="70AD47" w:themeColor="accent6"/>
+        </w:rPr>
+        <w:t xml:space="preserve">Time of 1 Action / Range </w:t>
+      </w:r>
+      <w:r>
+        <w:rPr>
+          <w:b/>
+          <w:color w:val="70AD47" w:themeColor="accent6"/>
+        </w:rPr>
+        <w:t>60</w:t>
+      </w:r>
+      <w:r>
+        <w:rPr>
+          <w:b/>
+          <w:color w:val="70AD47" w:themeColor="accent6"/>
+        </w:rPr>
+        <w:t xml:space="preserve"> Ft </w:t>
+      </w:r>
+      <w:r>
+        <w:rPr>
+          <w:b/>
+          <w:color w:val="70AD47" w:themeColor="accent6"/>
+        </w:rPr>
+        <w:t>/</w:t>
+      </w:r>
+      <w:r>
+        <w:rPr>
+          <w:b/>
+          <w:color w:val="70AD47" w:themeColor="accent6"/>
+        </w:rPr>
+        <w:t xml:space="preserve">Voice </w:t>
+      </w:r>
+      <w:r>
+        <w:rPr>
+          <w:b/>
+          <w:color w:val="70AD47" w:themeColor="accent6"/>
+        </w:rPr>
+        <w:t xml:space="preserve">Sign / </w:t>
+      </w:r>
+      <w:r>
+        <w:rPr>
+          <w:b/>
+          <w:color w:val="70AD47" w:themeColor="accent6"/>
+        </w:rPr>
+        <w:t>Concentration 1 min</w:t>
+      </w:r>
+      <w:r>
+        <w:rPr>
+          <w:b/>
+          <w:color w:val="70AD47" w:themeColor="accent6"/>
+        </w:rPr>
+        <w:t>)</w:t>
+      </w:r>
+      <w:r>
+        <w:rPr>
+          <w:b/>
+          <w:color w:val="70AD47" w:themeColor="accent6"/>
+        </w:rPr>
+        <w:t xml:space="preserve"> </w:t>
+      </w:r>
+      <w:r>
+        <w:t>You create a bonfire on ground that you can see within range. Until the spells ends, the magic bonfire fills a 5-foot cube. Any creature in the bonfire’s space when you cast the spell must succeed on a Dexterity saving throw or take 1d8 fire damage. A creature must also make the saving throw when it moves into the bonfire’s space for the first time on a turn or ends its turn there.</w:t>
       </w:r>
     </w:p>
     <w:p>
@@ -5305,9 +5661,8 @@
         <w:pStyle w:val="ListParagraph"/>
         <w:rPr>
           <w:b/>
-          <w:color w:val="5B9BD5" w:themeColor="accent1"/>
-          <w:sz w:val="32"/>
-          <w:szCs w:val="32"/>
+          <w:sz w:val="28"/>
+          <w:szCs w:val="28"/>
         </w:rPr>
       </w:pPr>
     </w:p>
@@ -5318,103 +5673,183 @@
           <w:ilvl w:val="1"/>
           <w:numId w:val="9"/>
         </w:numPr>
-        <w:rPr>
-          <w:b/>
-          <w:color w:val="000000" w:themeColor="text1"/>
-        </w:rPr>
-      </w:pPr>
-      <w:r>
-        <w:rPr>
-          <w:b/>
-          <w:color w:val="000000" w:themeColor="text1"/>
-          <w:sz w:val="28"/>
-          <w:szCs w:val="28"/>
-        </w:rPr>
-        <w:t>Cure Wounds</w:t>
-      </w:r>
-      <w:r>
-        <w:rPr>
-          <w:b/>
-          <w:color w:val="000000" w:themeColor="text1"/>
-          <w:sz w:val="28"/>
-          <w:szCs w:val="28"/>
+      </w:pPr>
+      <w:r>
+        <w:rPr>
+          <w:b/>
+          <w:sz w:val="28"/>
+          <w:szCs w:val="28"/>
+        </w:rPr>
+        <w:t>Druidcraft</w:t>
+      </w:r>
+      <w:r>
+        <w:rPr>
+          <w:b/>
+          <w:sz w:val="28"/>
+          <w:szCs w:val="28"/>
+        </w:rPr>
+        <w:t xml:space="preserve">- </w:t>
+      </w:r>
+      <w:r>
+        <w:rPr>
+          <w:b/>
+          <w:color w:val="70AD47" w:themeColor="accent6"/>
+        </w:rPr>
+        <w:t xml:space="preserve">(Casting Time of 1 Action / Range </w:t>
+      </w:r>
+      <w:r>
+        <w:rPr>
+          <w:b/>
+          <w:color w:val="70AD47" w:themeColor="accent6"/>
+        </w:rPr>
+        <w:t>30</w:t>
+      </w:r>
+      <w:r>
+        <w:rPr>
+          <w:b/>
+          <w:color w:val="70AD47" w:themeColor="accent6"/>
+        </w:rPr>
+        <w:t xml:space="preserve"> Ft </w:t>
+      </w:r>
+      <w:r>
+        <w:rPr>
+          <w:b/>
+          <w:color w:val="70AD47" w:themeColor="accent6"/>
+        </w:rPr>
+        <w:t>/</w:t>
+      </w:r>
+      <w:r>
+        <w:rPr>
+          <w:b/>
+          <w:color w:val="70AD47" w:themeColor="accent6"/>
+        </w:rPr>
+        <w:t>Voice</w:t>
+      </w:r>
+      <w:r>
+        <w:rPr>
+          <w:b/>
+          <w:color w:val="70AD47" w:themeColor="accent6"/>
         </w:rPr>
         <w:t xml:space="preserve"> </w:t>
       </w:r>
       <w:r>
         <w:rPr>
           <w:b/>
-          <w:color w:val="000000" w:themeColor="text1"/>
-          <w:sz w:val="28"/>
-          <w:szCs w:val="28"/>
-        </w:rPr>
-        <w:t>–</w:t>
-      </w:r>
-      <w:r>
-        <w:rPr>
-          <w:b/>
-          <w:color w:val="000000" w:themeColor="text1"/>
-        </w:rPr>
-        <w:t xml:space="preserve"> </w:t>
-      </w:r>
-      <w:r>
-        <w:rPr>
-          <w:b/>
           <w:color w:val="70AD47" w:themeColor="accent6"/>
         </w:rPr>
-        <w:t>(Casting Time of 1 Action / Range</w:t>
+        <w:t>Sign / In</w:t>
       </w:r>
       <w:r>
         <w:rPr>
           <w:b/>
           <w:color w:val="70AD47" w:themeColor="accent6"/>
         </w:rPr>
-        <w:t>:</w:t>
+        <w:t>stantaneous</w:t>
       </w:r>
       <w:r>
         <w:rPr>
           <w:b/>
           <w:color w:val="70AD47" w:themeColor="accent6"/>
         </w:rPr>
-        <w:t xml:space="preserve"> Touch / Voice Sign / </w:t>
-      </w:r>
-      <w:r>
-        <w:rPr>
-          <w:b/>
-          <w:color w:val="70AD47" w:themeColor="accent6"/>
-        </w:rPr>
-        <w:t>In</w:t>
-      </w:r>
-      <w:r>
-        <w:rPr>
-          <w:b/>
-          <w:color w:val="70AD47" w:themeColor="accent6"/>
-        </w:rPr>
-        <w:t>stantaneous</w:t>
-      </w:r>
-      <w:r>
-        <w:rPr>
-          <w:b/>
-          <w:color w:val="70AD47" w:themeColor="accent6"/>
-        </w:rPr>
         <w:t>)</w:t>
       </w:r>
-      <w:r>
-        <w:t xml:space="preserve"> </w:t>
-      </w:r>
-      <w:r>
-        <w:rPr>
-          <w:color w:val="000000" w:themeColor="text1"/>
-        </w:rPr>
-        <w:t>1D 8 + S.C.A.M</w:t>
-      </w:r>
-      <w:r>
-        <w:rPr>
-          <w:b/>
-          <w:color w:val="000000" w:themeColor="text1"/>
-        </w:rPr>
-        <w:t xml:space="preserve"> </w:t>
-      </w:r>
+    </w:p>
+    <w:p>
+      <w:pPr>
+        <w:pStyle w:val="ListParagraph"/>
+        <w:numPr>
+          <w:ilvl w:val="2"/>
+          <w:numId w:val="13"/>
+        </w:numPr>
+      </w:pPr>
+      <w:r>
+        <w:t>Whispering to the spirits of nature, you create one of the following effects within range:</w:t>
+      </w:r>
+    </w:p>
+    <w:p>
+      <w:pPr>
+        <w:pStyle w:val="ListParagraph"/>
+        <w:numPr>
+          <w:ilvl w:val="2"/>
+          <w:numId w:val="13"/>
+        </w:numPr>
+      </w:pPr>
+      <w:r>
+        <w:t>You create a tiny, harmless sensory effect that predicts what the weather will be at your location for the next 24 hours. The effect might manifest as a golden orb for clear skies, a cloud for rain, falling snowflakes for snow, and so on. This effect persists for 1 round.</w:t>
+      </w:r>
+    </w:p>
+    <w:p>
+      <w:pPr>
+        <w:pStyle w:val="ListParagraph"/>
+        <w:numPr>
+          <w:ilvl w:val="2"/>
+          <w:numId w:val="13"/>
+        </w:numPr>
+      </w:pPr>
+      <w:r>
+        <w:t>You instantly make a flower blossom, a seed pod open, or a leaf bud bloom.</w:t>
+      </w:r>
+    </w:p>
+    <w:p>
+      <w:pPr>
+        <w:pStyle w:val="ListParagraph"/>
+        <w:numPr>
+          <w:ilvl w:val="2"/>
+          <w:numId w:val="13"/>
+        </w:numPr>
+      </w:pPr>
+      <w:r>
+        <w:t>You create an instantaneous, harmless sensory effect, such as falling leaves, a puff of wind, the sound of a small animal, or the faint odor of skunk. the effect must fit in a 5-foot cube.</w:t>
+      </w:r>
+    </w:p>
+    <w:p>
+      <w:pPr>
+        <w:pStyle w:val="ListParagraph"/>
+        <w:numPr>
+          <w:ilvl w:val="2"/>
+          <w:numId w:val="13"/>
+        </w:numPr>
+      </w:pPr>
+      <w:r>
+        <w:lastRenderedPageBreak/>
+        <w:t>You instantly light or snuff out a candle, torch, or a small campfire.</w:t>
+      </w:r>
+    </w:p>
+    <w:p/>
+    <w:p>
+      <w:pPr>
+        <w:pStyle w:val="ListParagraph"/>
+        <w:numPr>
+          <w:ilvl w:val="0"/>
+          <w:numId w:val="9"/>
+        </w:numPr>
+        <w:rPr>
+          <w:b/>
+          <w:color w:val="385623" w:themeColor="accent6" w:themeShade="80"/>
+          <w:sz w:val="32"/>
+          <w:szCs w:val="32"/>
+        </w:rPr>
+      </w:pPr>
+      <w:r>
+        <w:rPr>
+          <w:b/>
+          <w:color w:val="385623" w:themeColor="accent6" w:themeShade="80"/>
+          <w:sz w:val="32"/>
+          <w:szCs w:val="32"/>
+        </w:rPr>
+        <w:t xml:space="preserve">First Level </w:t>
+      </w:r>
+    </w:p>
+    <w:p>
+      <w:pPr>
+        <w:pStyle w:val="ListParagraph"/>
+        <w:rPr>
+          <w:b/>
+          <w:color w:val="5B9BD5" w:themeColor="accent1"/>
+          <w:sz w:val="32"/>
+          <w:szCs w:val="32"/>
+        </w:rPr>
+      </w:pPr>
     </w:p>
     <w:p>
       <w:pPr>
@@ -5425,17 +5860,26 @@
         </w:numPr>
         <w:rPr>
           <w:b/>
-          <w:color w:val="5B9BD5" w:themeColor="accent1"/>
-        </w:rPr>
-      </w:pPr>
-      <w:r>
-        <w:rPr>
-          <w:b/>
-          <w:color w:val="000000" w:themeColor="text1"/>
-          <w:sz w:val="28"/>
-          <w:szCs w:val="28"/>
-        </w:rPr>
-        <w:t xml:space="preserve">Speak with Animals </w:t>
+          <w:color w:val="000000" w:themeColor="text1"/>
+        </w:rPr>
+      </w:pPr>
+      <w:r>
+        <w:rPr>
+          <w:b/>
+          <w:color w:val="000000" w:themeColor="text1"/>
+          <w:sz w:val="28"/>
+          <w:szCs w:val="28"/>
+        </w:rPr>
+        <w:t>Cure Wounds</w:t>
+      </w:r>
+      <w:r>
+        <w:rPr>
+          <w:b/>
+          <w:color w:val="000000" w:themeColor="text1"/>
+          <w:sz w:val="28"/>
+          <w:szCs w:val="28"/>
+        </w:rPr>
+        <w:t xml:space="preserve"> </w:t>
       </w:r>
       <w:r>
         <w:rPr>
@@ -5458,35 +5902,35 @@
           <w:b/>
           <w:color w:val="70AD47" w:themeColor="accent6"/>
         </w:rPr>
-        <w:t xml:space="preserve">(Casting Time of 1 Action / Range </w:t>
+        <w:t>(Casting Time of 1 Action / Range</w:t>
       </w:r>
       <w:r>
         <w:rPr>
           <w:b/>
           <w:color w:val="70AD47" w:themeColor="accent6"/>
         </w:rPr>
-        <w:t>Self</w:t>
+        <w:t>:</w:t>
       </w:r>
       <w:r>
         <w:rPr>
           <w:b/>
           <w:color w:val="70AD47" w:themeColor="accent6"/>
         </w:rPr>
-        <w:t xml:space="preserve"> / Voice Sign / </w:t>
+        <w:t xml:space="preserve"> Touch / Voice Sign / </w:t>
       </w:r>
       <w:r>
         <w:rPr>
           <w:b/>
           <w:color w:val="70AD47" w:themeColor="accent6"/>
         </w:rPr>
-        <w:t>10 Min</w:t>
+        <w:t>In</w:t>
       </w:r>
       <w:r>
         <w:rPr>
           <w:b/>
           <w:color w:val="70AD47" w:themeColor="accent6"/>
         </w:rPr>
-        <w:t>.</w:t>
+        <w:t>stantaneous</w:t>
       </w:r>
       <w:r>
         <w:rPr>
@@ -5496,17 +5940,20 @@
         <w:t>)</w:t>
       </w:r>
       <w:r>
-        <w:rPr>
-          <w:b/>
-          <w:color w:val="ED7D31" w:themeColor="accent2"/>
-        </w:rPr>
         <w:t xml:space="preserve"> </w:t>
       </w:r>
       <w:r>
         <w:rPr>
           <w:color w:val="000000" w:themeColor="text1"/>
         </w:rPr>
-        <w:t>talk to animals</w:t>
+        <w:t>1D 8 + S.C.A.M</w:t>
+      </w:r>
+      <w:r>
+        <w:rPr>
+          <w:b/>
+          <w:color w:val="000000" w:themeColor="text1"/>
+        </w:rPr>
+        <w:t xml:space="preserve"> </w:t>
       </w:r>
     </w:p>
     <w:p>
@@ -5528,106 +5975,78 @@
           <w:sz w:val="28"/>
           <w:szCs w:val="28"/>
         </w:rPr>
-        <w:t>Hunters Mark</w:t>
-      </w:r>
-      <w:r>
-        <w:rPr>
-          <w:b/>
-          <w:color w:val="000000" w:themeColor="text1"/>
-          <w:sz w:val="28"/>
-          <w:szCs w:val="28"/>
+        <w:t xml:space="preserve">Speak with Animals </w:t>
+      </w:r>
+      <w:r>
+        <w:rPr>
+          <w:b/>
+          <w:color w:val="000000" w:themeColor="text1"/>
+          <w:sz w:val="28"/>
+          <w:szCs w:val="28"/>
+        </w:rPr>
+        <w:t>–</w:t>
+      </w:r>
+      <w:r>
+        <w:rPr>
+          <w:b/>
+          <w:color w:val="000000" w:themeColor="text1"/>
         </w:rPr>
         <w:t xml:space="preserve"> </w:t>
       </w:r>
       <w:r>
         <w:rPr>
           <w:b/>
-          <w:color w:val="000000" w:themeColor="text1"/>
-          <w:sz w:val="28"/>
-          <w:szCs w:val="28"/>
-        </w:rPr>
-        <w:t>–</w:t>
-      </w:r>
-      <w:r>
-        <w:rPr>
-          <w:b/>
-          <w:color w:val="000000" w:themeColor="text1"/>
+          <w:color w:val="70AD47" w:themeColor="accent6"/>
+        </w:rPr>
+        <w:t xml:space="preserve">(Casting Time of 1 Action / Range </w:t>
+      </w:r>
+      <w:r>
+        <w:rPr>
+          <w:b/>
+          <w:color w:val="70AD47" w:themeColor="accent6"/>
+        </w:rPr>
+        <w:t>Self</w:t>
+      </w:r>
+      <w:r>
+        <w:rPr>
+          <w:b/>
+          <w:color w:val="70AD47" w:themeColor="accent6"/>
+        </w:rPr>
+        <w:t xml:space="preserve"> / Voice Sign / </w:t>
+      </w:r>
+      <w:r>
+        <w:rPr>
+          <w:b/>
+          <w:color w:val="70AD47" w:themeColor="accent6"/>
+        </w:rPr>
+        <w:t>10 Min</w:t>
+      </w:r>
+      <w:r>
+        <w:rPr>
+          <w:b/>
+          <w:color w:val="70AD47" w:themeColor="accent6"/>
+        </w:rPr>
+        <w:t>.</w:t>
+      </w:r>
+      <w:r>
+        <w:rPr>
+          <w:b/>
+          <w:color w:val="70AD47" w:themeColor="accent6"/>
+        </w:rPr>
+        <w:t>)</w:t>
+      </w:r>
+      <w:r>
+        <w:rPr>
+          <w:b/>
+          <w:color w:val="ED7D31" w:themeColor="accent2"/>
         </w:rPr>
         <w:t xml:space="preserve"> </w:t>
       </w:r>
       <w:r>
         <w:rPr>
-          <w:b/>
-          <w:color w:val="70AD47" w:themeColor="accent6"/>
-        </w:rPr>
-        <w:t xml:space="preserve">(Casting Time of 1 </w:t>
-      </w:r>
-      <w:r>
-        <w:rPr>
-          <w:b/>
-          <w:color w:val="70AD47" w:themeColor="accent6"/>
-        </w:rPr>
-        <w:t>Bonus Action</w:t>
-      </w:r>
-      <w:r>
-        <w:rPr>
-          <w:b/>
-          <w:color w:val="70AD47" w:themeColor="accent6"/>
-        </w:rPr>
-        <w:t xml:space="preserve"> / Range </w:t>
-      </w:r>
-      <w:r>
-        <w:rPr>
-          <w:b/>
-          <w:color w:val="70AD47" w:themeColor="accent6"/>
-        </w:rPr>
-        <w:t>90 Ft</w:t>
-      </w:r>
-      <w:r>
-        <w:rPr>
-          <w:b/>
-          <w:color w:val="70AD47" w:themeColor="accent6"/>
-        </w:rPr>
-        <w:t xml:space="preserve"> / Voice / </w:t>
-      </w:r>
-      <w:r>
-        <w:rPr>
-          <w:b/>
-          <w:color w:val="70AD47" w:themeColor="accent6"/>
-        </w:rPr>
-        <w:t>1 Hr.</w:t>
-      </w:r>
-      <w:r>
-        <w:rPr>
-          <w:b/>
-          <w:color w:val="70AD47" w:themeColor="accent6"/>
-        </w:rPr>
-        <w:t xml:space="preserve"> Con.</w:t>
-      </w:r>
-      <w:r>
-        <w:rPr>
-          <w:b/>
-          <w:color w:val="70AD47" w:themeColor="accent6"/>
-        </w:rPr>
-        <w:t>)</w:t>
-      </w:r>
-      <w:r>
-        <w:rPr>
-          <w:color w:val="000000" w:themeColor="text1"/>
-        </w:rPr>
-        <w:t xml:space="preserve"> </w:t>
-      </w:r>
-      <w:r>
-        <w:rPr>
-          <w:color w:val="000000" w:themeColor="text1"/>
-        </w:rPr>
-        <w:t>Extra 1D 6 damage and tracking</w:t>
-      </w:r>
-      <w:r>
-        <w:rPr>
-          <w:color w:val="000000" w:themeColor="text1"/>
-        </w:rPr>
-        <w:t xml:space="preserve"> </w:t>
+          <w:color w:val="000000" w:themeColor="text1"/>
+        </w:rPr>
+        <w:t>talk to animals</w:t>
       </w:r>
     </w:p>
     <w:p>
@@ -5638,22 +6057,25 @@
           <w:numId w:val="9"/>
         </w:numPr>
         <w:rPr>
-          <w:color w:val="000000" w:themeColor="text1"/>
-        </w:rPr>
-      </w:pPr>
-      <w:r>
-        <w:rPr>
-          <w:b/>
-          <w:color w:val="000000" w:themeColor="text1"/>
-          <w:sz w:val="28"/>
-          <w:szCs w:val="28"/>
-        </w:rPr>
-        <w:t>Beast Bond</w:t>
-      </w:r>
-      <w:r>
-        <w:rPr>
-          <w:b/>
-          <w:color w:val="000000" w:themeColor="text1"/>
+          <w:b/>
+          <w:color w:val="5B9BD5" w:themeColor="accent1"/>
+        </w:rPr>
+      </w:pPr>
+      <w:r>
+        <w:rPr>
+          <w:b/>
+          <w:color w:val="000000" w:themeColor="text1"/>
+          <w:sz w:val="28"/>
+          <w:szCs w:val="28"/>
+        </w:rPr>
+        <w:t>Hunters Mark</w:t>
+      </w:r>
+      <w:r>
+        <w:rPr>
+          <w:b/>
+          <w:color w:val="000000" w:themeColor="text1"/>
+          <w:sz w:val="28"/>
+          <w:szCs w:val="28"/>
         </w:rPr>
         <w:t xml:space="preserve"> </w:t>
       </w:r>
@@ -5661,41 +6083,91 @@
         <w:rPr>
           <w:b/>
           <w:color w:val="000000" w:themeColor="text1"/>
-        </w:rPr>
-        <w:t xml:space="preserve">– </w:t>
+          <w:sz w:val="28"/>
+          <w:szCs w:val="28"/>
+        </w:rPr>
+        <w:t>–</w:t>
+      </w:r>
+      <w:r>
+        <w:rPr>
+          <w:b/>
+          <w:color w:val="000000" w:themeColor="text1"/>
+        </w:rPr>
+        <w:t xml:space="preserve"> </w:t>
       </w:r>
       <w:r>
         <w:rPr>
           <w:b/>
           <w:color w:val="70AD47" w:themeColor="accent6"/>
         </w:rPr>
-        <w:t>(Casting Time 1 Action / Range Touch / Voice Sign Material</w:t>
+        <w:t xml:space="preserve">(Casting Time of 1 </w:t>
       </w:r>
       <w:r>
         <w:rPr>
           <w:b/>
           <w:color w:val="70AD47" w:themeColor="accent6"/>
         </w:rPr>
-        <w:t xml:space="preserve"> (animal shedding and cloth)</w:t>
+        <w:t>Bonus Action</w:t>
       </w:r>
       <w:r>
         <w:rPr>
           <w:b/>
           <w:color w:val="70AD47" w:themeColor="accent6"/>
         </w:rPr>
-        <w:t xml:space="preserve"> / 10 Min) </w:t>
-      </w:r>
-      <w:r>
-        <w:rPr>
-          <w:color w:val="000000" w:themeColor="text1"/>
-        </w:rPr>
-        <w:t>I can link to a friendly creature and telepathically talk. If someone attacked within 5 ft the creature gets advantage on attack rolls.</w:t>
-      </w:r>
-      <w:r>
-        <w:rPr>
-          <w:color w:val="000000" w:themeColor="text1"/>
-        </w:rPr>
-        <w:t xml:space="preserve"> Line of sight is required.</w:t>
+        <w:t xml:space="preserve"> / Range </w:t>
+      </w:r>
+      <w:r>
+        <w:rPr>
+          <w:b/>
+          <w:color w:val="70AD47" w:themeColor="accent6"/>
+        </w:rPr>
+        <w:t>90 Ft</w:t>
+      </w:r>
+      <w:r>
+        <w:rPr>
+          <w:b/>
+          <w:color w:val="70AD47" w:themeColor="accent6"/>
+        </w:rPr>
+        <w:t xml:space="preserve"> / Voice / </w:t>
+      </w:r>
+      <w:r>
+        <w:rPr>
+          <w:b/>
+          <w:color w:val="70AD47" w:themeColor="accent6"/>
+        </w:rPr>
+        <w:t>1 Hr.</w:t>
+      </w:r>
+      <w:r>
+        <w:rPr>
+          <w:b/>
+          <w:color w:val="70AD47" w:themeColor="accent6"/>
+        </w:rPr>
+        <w:t xml:space="preserve"> Con.</w:t>
+      </w:r>
+      <w:r>
+        <w:rPr>
+          <w:b/>
+          <w:color w:val="70AD47" w:themeColor="accent6"/>
+        </w:rPr>
+        <w:t>)</w:t>
+      </w:r>
+      <w:r>
+        <w:rPr>
+          <w:color w:val="000000" w:themeColor="text1"/>
+        </w:rPr>
+        <w:t xml:space="preserve"> </w:t>
+      </w:r>
+      <w:r>
+        <w:rPr>
+          <w:color w:val="000000" w:themeColor="text1"/>
+        </w:rPr>
+        <w:t>Extra 1D 6 damage and tracking</w:t>
+      </w:r>
+      <w:r>
+        <w:rPr>
+          <w:color w:val="000000" w:themeColor="text1"/>
+        </w:rPr>
+        <w:t xml:space="preserve"> </w:t>
       </w:r>
     </w:p>
     <w:p>
@@ -5716,6 +6188,74 @@
           <w:sz w:val="28"/>
           <w:szCs w:val="28"/>
         </w:rPr>
+        <w:t>Beast Bond</w:t>
+      </w:r>
+      <w:r>
+        <w:rPr>
+          <w:b/>
+          <w:color w:val="000000" w:themeColor="text1"/>
+        </w:rPr>
+        <w:t xml:space="preserve"> </w:t>
+      </w:r>
+      <w:r>
+        <w:rPr>
+          <w:b/>
+          <w:color w:val="000000" w:themeColor="text1"/>
+        </w:rPr>
+        <w:t xml:space="preserve">– </w:t>
+      </w:r>
+      <w:r>
+        <w:rPr>
+          <w:b/>
+          <w:color w:val="70AD47" w:themeColor="accent6"/>
+        </w:rPr>
+        <w:t>(Casting Time 1 Action / Range Touch / Voice Sign Material</w:t>
+      </w:r>
+      <w:r>
+        <w:rPr>
+          <w:b/>
+          <w:color w:val="70AD47" w:themeColor="accent6"/>
+        </w:rPr>
+        <w:t xml:space="preserve"> (animal shedding and cloth)</w:t>
+      </w:r>
+      <w:r>
+        <w:rPr>
+          <w:b/>
+          <w:color w:val="70AD47" w:themeColor="accent6"/>
+        </w:rPr>
+        <w:t xml:space="preserve"> / 10 Min) </w:t>
+      </w:r>
+      <w:r>
+        <w:rPr>
+          <w:color w:val="000000" w:themeColor="text1"/>
+        </w:rPr>
+        <w:t>I can link to a friendly creature and telepathically talk. If someone attacked within 5 ft the creature gets advantage on attack rolls.</w:t>
+      </w:r>
+      <w:r>
+        <w:rPr>
+          <w:color w:val="000000" w:themeColor="text1"/>
+        </w:rPr>
+        <w:t xml:space="preserve"> Line of sight is required.</w:t>
+      </w:r>
+    </w:p>
+    <w:p>
+      <w:pPr>
+        <w:pStyle w:val="ListParagraph"/>
+        <w:numPr>
+          <w:ilvl w:val="1"/>
+          <w:numId w:val="9"/>
+        </w:numPr>
+        <w:rPr>
+          <w:color w:val="000000" w:themeColor="text1"/>
+        </w:rPr>
+      </w:pPr>
+      <w:r>
+        <w:rPr>
+          <w:b/>
+          <w:color w:val="000000" w:themeColor="text1"/>
+          <w:sz w:val="28"/>
+          <w:szCs w:val="28"/>
+        </w:rPr>
         <w:t>Guiding Hand</w:t>
       </w:r>
       <w:r>
@@ -5940,13 +6480,13 @@
         </w:numPr>
         <w:rPr>
           <w:b/>
-          <w:color w:val="5B9BD5" w:themeColor="accent1"/>
-        </w:rPr>
-      </w:pPr>
-      <w:r>
-        <w:rPr>
-          <w:b/>
-          <w:color w:val="000000" w:themeColor="text1"/>
+          <w:color w:val="C00000"/>
+        </w:rPr>
+      </w:pPr>
+      <w:r>
+        <w:rPr>
+          <w:b/>
+          <w:color w:val="C00000"/>
           <w:sz w:val="28"/>
           <w:szCs w:val="28"/>
         </w:rPr>
@@ -6006,13 +6546,13 @@
         </w:numPr>
         <w:rPr>
           <w:b/>
-          <w:color w:val="C00000"/>
-        </w:rPr>
-      </w:pPr>
-      <w:r>
-        <w:rPr>
-          <w:b/>
-          <w:color w:val="C00000"/>
+          <w:color w:val="000000" w:themeColor="text1"/>
+        </w:rPr>
+      </w:pPr>
+      <w:r>
+        <w:rPr>
+          <w:b/>
+          <w:color w:val="000000" w:themeColor="text1"/>
           <w:sz w:val="28"/>
           <w:szCs w:val="28"/>
         </w:rPr>
@@ -6060,7 +6600,6 @@
           <w:sz w:val="28"/>
           <w:szCs w:val="28"/>
         </w:rPr>
-        <w:lastRenderedPageBreak/>
         <w:t>Goodberry</w:t>
       </w:r>
     </w:p>
@@ -6366,15 +6905,15 @@
         </w:numPr>
         <w:rPr>
           <w:b/>
-          <w:color w:val="000000" w:themeColor="text1"/>
-          <w:sz w:val="28"/>
-          <w:szCs w:val="28"/>
-        </w:rPr>
-      </w:pPr>
-      <w:r>
-        <w:rPr>
-          <w:b/>
-          <w:color w:val="000000" w:themeColor="text1"/>
+          <w:color w:val="C00000"/>
+          <w:sz w:val="28"/>
+          <w:szCs w:val="28"/>
+        </w:rPr>
+      </w:pPr>
+      <w:r>
+        <w:rPr>
+          <w:b/>
+          <w:color w:val="C00000"/>
           <w:sz w:val="28"/>
           <w:szCs w:val="28"/>
         </w:rPr>
@@ -6390,15 +6929,15 @@
         </w:numPr>
         <w:rPr>
           <w:b/>
-          <w:color w:val="C00000"/>
-          <w:sz w:val="28"/>
-          <w:szCs w:val="28"/>
-        </w:rPr>
-      </w:pPr>
-      <w:r>
-        <w:rPr>
-          <w:b/>
-          <w:color w:val="C00000"/>
+          <w:color w:val="000000" w:themeColor="text1"/>
+          <w:sz w:val="28"/>
+          <w:szCs w:val="28"/>
+        </w:rPr>
+      </w:pPr>
+      <w:r>
+        <w:rPr>
+          <w:b/>
+          <w:color w:val="000000" w:themeColor="text1"/>
           <w:sz w:val="28"/>
           <w:szCs w:val="28"/>
         </w:rPr>
@@ -6486,7 +7025,7 @@
         </w:numPr>
         <w:rPr>
           <w:b/>
-          <w:color w:val="000000" w:themeColor="text1"/>
+          <w:color w:val="C00000"/>
           <w:sz w:val="28"/>
           <w:szCs w:val="28"/>
         </w:rPr>
@@ -6566,7 +7105,7 @@
       <w:r>
         <w:rPr>
           <w:b/>
-          <w:color w:val="C00000"/>
+          <w:color w:val="000000" w:themeColor="text1"/>
           <w:sz w:val="28"/>
           <w:szCs w:val="28"/>
         </w:rPr>
@@ -7249,6 +7788,120 @@
     </w:lvl>
   </w:abstractNum>
   <w:abstractNum w:abstractNumId="3" w15:restartNumberingAfterBreak="0">
+    <w:nsid w:val="1EF01454"/>
+    <w:multiLevelType w:val="hybridMultilevel"/>
+    <w:tmpl w:val="24509930"/>
+    <w:lvl w:ilvl="0" w:tplc="04090001">
+      <w:start w:val="1"/>
+      <w:numFmt w:val="bullet"/>
+      <w:lvlText w:val=""/>
+      <w:lvlJc w:val="left"/>
+      <w:pPr>
+        <w:ind w:left="720" w:hanging="360"/>
+      </w:pPr>
+      <w:rPr>
+        <w:rFonts w:ascii="Symbol" w:hAnsi="Symbol" w:hint="default"/>
+      </w:rPr>
+    </w:lvl>
+    <w:lvl w:ilvl="1" w:tplc="03949D22">
+      <w:start w:val="1"/>
+      <w:numFmt w:val="bullet"/>
+      <w:lvlText w:val="o"/>
+      <w:lvlJc w:val="left"/>
+      <w:pPr>
+        <w:ind w:left="1440" w:hanging="360"/>
+      </w:pPr>
+      <w:rPr>
+        <w:rFonts w:ascii="Courier New" w:hAnsi="Courier New" w:cs="Courier New" w:hint="default"/>
+        <w:color w:val="000000" w:themeColor="text1"/>
+      </w:rPr>
+    </w:lvl>
+    <w:lvl w:ilvl="2" w:tplc="04090001">
+      <w:start w:val="1"/>
+      <w:numFmt w:val="bullet"/>
+      <w:lvlText w:val=""/>
+      <w:lvlJc w:val="left"/>
+      <w:pPr>
+        <w:ind w:left="2160" w:hanging="360"/>
+      </w:pPr>
+      <w:rPr>
+        <w:rFonts w:ascii="Symbol" w:hAnsi="Symbol" w:hint="default"/>
+      </w:rPr>
+    </w:lvl>
+    <w:lvl w:ilvl="3" w:tplc="04090001" w:tentative="1">
+      <w:start w:val="1"/>
+      <w:numFmt w:val="bullet"/>
+      <w:lvlText w:val=""/>
+      <w:lvlJc w:val="left"/>
+      <w:pPr>
+        <w:ind w:left="2880" w:hanging="360"/>
+      </w:pPr>
+      <w:rPr>
+        <w:rFonts w:ascii="Symbol" w:hAnsi="Symbol" w:hint="default"/>
+      </w:rPr>
+    </w:lvl>
+    <w:lvl w:ilvl="4" w:tplc="04090003" w:tentative="1">
+      <w:start w:val="1"/>
+      <w:numFmt w:val="bullet"/>
+      <w:lvlText w:val="o"/>
+      <w:lvlJc w:val="left"/>
+      <w:pPr>
+        <w:ind w:left="3600" w:hanging="360"/>
+      </w:pPr>
+      <w:rPr>
+        <w:rFonts w:ascii="Courier New" w:hAnsi="Courier New" w:cs="Courier New" w:hint="default"/>
+      </w:rPr>
+    </w:lvl>
+    <w:lvl w:ilvl="5" w:tplc="04090005" w:tentative="1">
+      <w:start w:val="1"/>
+      <w:numFmt w:val="bullet"/>
+      <w:lvlText w:val=""/>
+      <w:lvlJc w:val="left"/>
+      <w:pPr>
+        <w:ind w:left="4320" w:hanging="360"/>
+      </w:pPr>
+      <w:rPr>
+        <w:rFonts w:ascii="Wingdings" w:hAnsi="Wingdings" w:hint="default"/>
+      </w:rPr>
+    </w:lvl>
+    <w:lvl w:ilvl="6" w:tplc="04090001" w:tentative="1">
+      <w:start w:val="1"/>
+      <w:numFmt w:val="bullet"/>
+      <w:lvlText w:val=""/>
+      <w:lvlJc w:val="left"/>
+      <w:pPr>
+        <w:ind w:left="5040" w:hanging="360"/>
+      </w:pPr>
+      <w:rPr>
+        <w:rFonts w:ascii="Symbol" w:hAnsi="Symbol" w:hint="default"/>
+      </w:rPr>
+    </w:lvl>
+    <w:lvl w:ilvl="7" w:tplc="04090003" w:tentative="1">
+      <w:start w:val="1"/>
+      <w:numFmt w:val="bullet"/>
+      <w:lvlText w:val="o"/>
+      <w:lvlJc w:val="left"/>
+      <w:pPr>
+        <w:ind w:left="5760" w:hanging="360"/>
+      </w:pPr>
+      <w:rPr>
+        <w:rFonts w:ascii="Courier New" w:hAnsi="Courier New" w:cs="Courier New" w:hint="default"/>
+      </w:rPr>
+    </w:lvl>
+    <w:lvl w:ilvl="8" w:tplc="04090005" w:tentative="1">
+      <w:start w:val="1"/>
+      <w:numFmt w:val="bullet"/>
+      <w:lvlText w:val=""/>
+      <w:lvlJc w:val="left"/>
+      <w:pPr>
+        <w:ind w:left="6480" w:hanging="360"/>
+      </w:pPr>
+      <w:rPr>
+        <w:rFonts w:ascii="Wingdings" w:hAnsi="Wingdings" w:hint="default"/>
+      </w:rPr>
+    </w:lvl>
+  </w:abstractNum>
+  <w:abstractNum w:abstractNumId="4" w15:restartNumberingAfterBreak="0">
     <w:nsid w:val="2FD07ECC"/>
     <w:multiLevelType w:val="hybridMultilevel"/>
     <w:tmpl w:val="957AE1A8"/>
@@ -7362,7 +8015,7 @@
       </w:rPr>
     </w:lvl>
   </w:abstractNum>
-  <w:abstractNum w:abstractNumId="4" w15:restartNumberingAfterBreak="0">
+  <w:abstractNum w:abstractNumId="5" w15:restartNumberingAfterBreak="0">
     <w:nsid w:val="312E79A1"/>
     <w:multiLevelType w:val="hybridMultilevel"/>
     <w:tmpl w:val="E1644174"/>
@@ -7476,7 +8129,7 @@
       </w:rPr>
     </w:lvl>
   </w:abstractNum>
-  <w:abstractNum w:abstractNumId="5" w15:restartNumberingAfterBreak="0">
+  <w:abstractNum w:abstractNumId="6" w15:restartNumberingAfterBreak="0">
     <w:nsid w:val="48907D98"/>
     <w:multiLevelType w:val="hybridMultilevel"/>
     <w:tmpl w:val="21122D02"/>
@@ -7589,7 +8242,7 @@
       </w:rPr>
     </w:lvl>
   </w:abstractNum>
-  <w:abstractNum w:abstractNumId="6" w15:restartNumberingAfterBreak="0">
+  <w:abstractNum w:abstractNumId="7" w15:restartNumberingAfterBreak="0">
     <w:nsid w:val="4B454FC3"/>
     <w:multiLevelType w:val="multilevel"/>
     <w:tmpl w:val="59AED304"/>
@@ -7738,7 +8391,7 @@
       </w:rPr>
     </w:lvl>
   </w:abstractNum>
-  <w:abstractNum w:abstractNumId="7" w15:restartNumberingAfterBreak="0">
+  <w:abstractNum w:abstractNumId="8" w15:restartNumberingAfterBreak="0">
     <w:nsid w:val="55153E75"/>
     <w:multiLevelType w:val="hybridMultilevel"/>
     <w:tmpl w:val="12B4E22C"/>
@@ -7852,7 +8505,7 @@
       </w:rPr>
     </w:lvl>
   </w:abstractNum>
-  <w:abstractNum w:abstractNumId="8" w15:restartNumberingAfterBreak="0">
+  <w:abstractNum w:abstractNumId="9" w15:restartNumberingAfterBreak="0">
     <w:nsid w:val="57B44AA3"/>
     <w:multiLevelType w:val="hybridMultilevel"/>
     <w:tmpl w:val="25B02FEA"/>
@@ -7966,7 +8619,7 @@
       </w:rPr>
     </w:lvl>
   </w:abstractNum>
-  <w:abstractNum w:abstractNumId="9" w15:restartNumberingAfterBreak="0">
+  <w:abstractNum w:abstractNumId="10" w15:restartNumberingAfterBreak="0">
     <w:nsid w:val="589B7852"/>
     <w:multiLevelType w:val="hybridMultilevel"/>
     <w:tmpl w:val="04D23E82"/>
@@ -8079,7 +8732,7 @@
       </w:rPr>
     </w:lvl>
   </w:abstractNum>
-  <w:abstractNum w:abstractNumId="10" w15:restartNumberingAfterBreak="0">
+  <w:abstractNum w:abstractNumId="11" w15:restartNumberingAfterBreak="0">
     <w:nsid w:val="75CB4803"/>
     <w:multiLevelType w:val="hybridMultilevel"/>
     <w:tmpl w:val="B0C85CE2"/>
@@ -8193,7 +8846,7 @@
       </w:rPr>
     </w:lvl>
   </w:abstractNum>
-  <w:abstractNum w:abstractNumId="11" w15:restartNumberingAfterBreak="0">
+  <w:abstractNum w:abstractNumId="12" w15:restartNumberingAfterBreak="0">
     <w:nsid w:val="7B8453C1"/>
     <w:multiLevelType w:val="hybridMultilevel"/>
     <w:tmpl w:val="937CA8A0"/>
@@ -8310,7 +8963,7 @@
     <w:abstractNumId w:val="0"/>
   </w:num>
   <w:num w:numId="2">
-    <w:abstractNumId w:val="3"/>
+    <w:abstractNumId w:val="4"/>
   </w:num>
   <w:num w:numId="3">
     <w:abstractNumId w:val="1"/>
@@ -8319,28 +8972,31 @@
     <w:abstractNumId w:val="2"/>
   </w:num>
   <w:num w:numId="5">
+    <w:abstractNumId w:val="11"/>
+  </w:num>
+  <w:num w:numId="6">
+    <w:abstractNumId w:val="9"/>
+  </w:num>
+  <w:num w:numId="7">
+    <w:abstractNumId w:val="5"/>
+  </w:num>
+  <w:num w:numId="8">
     <w:abstractNumId w:val="10"/>
   </w:num>
-  <w:num w:numId="6">
+  <w:num w:numId="9">
     <w:abstractNumId w:val="8"/>
   </w:num>
-  <w:num w:numId="7">
-    <w:abstractNumId w:val="4"/>
+  <w:num w:numId="10">
+    <w:abstractNumId w:val="12"/>
   </w:num>
-  <w:num w:numId="8">
-    <w:abstractNumId w:val="9"/>
+  <w:num w:numId="11">
+    <w:abstractNumId w:val="6"/>
   </w:num>
-  <w:num w:numId="9">
+  <w:num w:numId="12">
     <w:abstractNumId w:val="7"/>
   </w:num>
-  <w:num w:numId="10">
-    <w:abstractNumId w:val="11"/>
-  </w:num>
-  <w:num w:numId="11">
-    <w:abstractNumId w:val="5"/>
-  </w:num>
-  <w:num w:numId="12">
-    <w:abstractNumId w:val="6"/>
+  <w:num w:numId="13">
+    <w:abstractNumId w:val="3"/>
   </w:num>
 </w:numbering>
 </file>
@@ -9122,7 +9778,7 @@
 </file>
 
 <file path=customXml/itemProps1.xml><?xml version="1.0" encoding="utf-8"?>
-<ds:datastoreItem xmlns:ds="http://schemas.openxmlformats.org/officeDocument/2006/customXml" ds:itemID="{B2F3F668-23EF-D346-9094-80203004F423}">
+<ds:datastoreItem xmlns:ds="http://schemas.openxmlformats.org/officeDocument/2006/customXml" ds:itemID="{2C4A0266-3B18-5C4A-8D87-C2AF78CB2E05}">
   <ds:schemaRefs>
     <ds:schemaRef ds:uri="http://schemas.openxmlformats.org/officeDocument/2006/bibliography"/>
   </ds:schemaRefs>

</xml_diff>